<commit_message>
prep 4 pdf v1.3
</commit_message>
<xml_diff>
--- a/Ceva_Nemo_Simulator_User_Guide_V1.3.docx
+++ b/Ceva_Nemo_Simulator_User_Guide_V1.3.docx
@@ -113,11 +113,19 @@
           <w:text w:multiLine="1"/>
         </w:sdtPr>
         <w:sdtContent>
+          <w:proofErr w:type="spellStart"/>
           <w:r>
             <w:rPr>
               <w:color w:val="122C49"/>
             </w:rPr>
-            <w:t xml:space="preserve">NemoSim Simulator </w:t>
+            <w:t>NemoSim</w:t>
+          </w:r>
+          <w:proofErr w:type="spellEnd"/>
+          <w:r>
+            <w:rPr>
+              <w:color w:val="122C49"/>
+            </w:rPr>
+            <w:t xml:space="preserve"> Simulator </w:t>
           </w:r>
           <w:r>
             <w:rPr>
@@ -719,6 +727,7 @@
             <w:r>
               <w:t xml:space="preserve">Added a note about the optional LIF </w:t>
             </w:r>
+            <w:proofErr w:type="spellStart"/>
             <w:r>
               <w:rPr>
                 <w:b/>
@@ -726,6 +735,7 @@
               </w:rPr>
               <w:t>YFlash</w:t>
             </w:r>
+            <w:proofErr w:type="spellEnd"/>
             <w:r>
               <w:t xml:space="preserve"> field</w:t>
             </w:r>
@@ -770,6 +780,7 @@
             <w:r>
               <w:t xml:space="preserve">BIU </w:t>
             </w:r>
+            <w:proofErr w:type="spellStart"/>
             <w:r>
               <w:rPr>
                 <w:b/>
@@ -777,6 +788,7 @@
               </w:rPr>
               <w:t>sup_xml_config_path</w:t>
             </w:r>
+            <w:proofErr w:type="spellEnd"/>
             <w:r>
               <w:t xml:space="preserve"> field</w:t>
             </w:r>
@@ -917,270 +929,210 @@
           <w:p>
             <w:pPr>
               <w:pStyle w:val="TabBul1"/>
-              <w:rPr>
-                <w:ins w:id="0" w:author="Ibrahem Saed Ahmd" w:date="2025-11-18T16:12:00Z" w16du:dateUtc="2025-11-18T14:12:00Z"/>
-                <w:highlight w:val="yellow"/>
-              </w:rPr>
             </w:pPr>
-            <w:ins w:id="1" w:author="Ibrahem Saed Ahmd" w:date="2025-11-18T16:12:00Z" w16du:dateUtc="2025-11-18T14:12:00Z">
-              <w:r>
-                <w:rPr>
-                  <w:highlight w:val="yellow"/>
-                </w:rPr>
-                <w:t>In section 2.1 :</w:t>
-              </w:r>
-            </w:ins>
+            <w:r>
+              <w:t xml:space="preserve">In </w:t>
+            </w:r>
+            <w:r>
+              <w:t>S</w:t>
+            </w:r>
+            <w:r>
+              <w:t xml:space="preserve">ection </w:t>
+            </w:r>
+            <w:r>
+              <w:fldChar w:fldCharType="begin"/>
+            </w:r>
+            <w:r>
+              <w:instrText xml:space="preserve"> REF _Ref204517392 \r \h </w:instrText>
+            </w:r>
+            <w:r>
+              <w:fldChar w:fldCharType="separate"/>
+            </w:r>
+            <w:r>
+              <w:rPr>
+                <w:cs/>
+              </w:rPr>
+              <w:t>‎</w:t>
+            </w:r>
+            <w:r>
+              <w:t>2.1</w:t>
+            </w:r>
+            <w:r>
+              <w:fldChar w:fldCharType="end"/>
+            </w:r>
+            <w:r>
+              <w:t>, a</w:t>
+            </w:r>
+            <w:r>
+              <w:t xml:space="preserve">dded optional </w:t>
+            </w:r>
+            <w:r>
+              <w:t>XML</w:t>
+            </w:r>
+            <w:r>
+              <w:t xml:space="preserve"> codes for manipulating specific BIU neuron parameters</w:t>
+            </w:r>
           </w:p>
           <w:p>
             <w:pPr>
               <w:pStyle w:val="TabBul1"/>
-              <w:rPr>
-                <w:ins w:id="2" w:author="Ibrahem Saed Ahmd" w:date="2025-11-18T16:12:00Z" w16du:dateUtc="2025-11-18T14:12:00Z"/>
-                <w:highlight w:val="yellow"/>
-              </w:rPr>
             </w:pPr>
-            <w:ins w:id="3" w:author="Ibrahem Saed Ahmd" w:date="2025-11-18T16:12:00Z" w16du:dateUtc="2025-11-18T14:12:00Z">
-              <w:r>
-                <w:rPr>
-                  <w:highlight w:val="yellow"/>
-                </w:rPr>
-                <w:t xml:space="preserve">   - </w:t>
-              </w:r>
-            </w:ins>
-            <w:ins w:id="4" w:author="Ibrahem Saed Ahmd" w:date="2025-11-18T16:13:00Z" w16du:dateUtc="2025-11-18T14:13:00Z">
-              <w:r>
-                <w:rPr>
-                  <w:highlight w:val="yellow"/>
-                </w:rPr>
-                <w:t>added optional xml codes for manipulating specific BIU neurons pa</w:t>
-              </w:r>
-            </w:ins>
-            <w:ins w:id="5" w:author="Ibrahem Saed Ahmd" w:date="2025-11-18T16:14:00Z" w16du:dateUtc="2025-11-18T14:14:00Z">
-              <w:r>
-                <w:rPr>
-                  <w:highlight w:val="yellow"/>
-                </w:rPr>
-                <w:t>rameters</w:t>
-              </w:r>
-            </w:ins>
+            <w:r>
+              <w:t xml:space="preserve">In </w:t>
+            </w:r>
+            <w:r>
+              <w:fldChar w:fldCharType="begin"/>
+            </w:r>
+            <w:r>
+              <w:instrText xml:space="preserve"> REF _Ref205374287 \h </w:instrText>
+            </w:r>
+            <w:r>
+              <w:fldChar w:fldCharType="separate"/>
+            </w:r>
+            <w:r>
+              <w:t xml:space="preserve">Table </w:t>
+            </w:r>
+            <w:r>
+              <w:rPr>
+                <w:noProof/>
+                <w:cs/>
+              </w:rPr>
+              <w:t>‎</w:t>
+            </w:r>
+            <w:r>
+              <w:rPr>
+                <w:noProof/>
+              </w:rPr>
+              <w:t>2</w:t>
+            </w:r>
+            <w:r>
+              <w:noBreakHyphen/>
+            </w:r>
+            <w:r>
+              <w:rPr>
+                <w:noProof/>
+              </w:rPr>
+              <w:t>2</w:t>
+            </w:r>
+            <w:r>
+              <w:fldChar w:fldCharType="end"/>
+            </w:r>
+            <w:r>
+              <w:t xml:space="preserve">, added </w:t>
+            </w:r>
+            <w:r>
+              <w:t xml:space="preserve">new parameters for configuring </w:t>
+            </w:r>
+            <w:r>
+              <w:t xml:space="preserve">the </w:t>
+            </w:r>
+            <w:r>
+              <w:t>digital</w:t>
+            </w:r>
+            <w:r>
+              <w:t>-</w:t>
+            </w:r>
+            <w:r>
+              <w:t>to</w:t>
+            </w:r>
+            <w:r>
+              <w:t>-</w:t>
+            </w:r>
+            <w:r>
+              <w:t>spike</w:t>
+            </w:r>
+            <w:r>
+              <w:t xml:space="preserve"> (DS)</w:t>
+            </w:r>
+            <w:r>
+              <w:t xml:space="preserve"> converter (bit width, clock, mode)</w:t>
+            </w:r>
           </w:p>
           <w:p>
             <w:pPr>
               <w:pStyle w:val="TabBul1"/>
-              <w:rPr>
-                <w:ins w:id="6" w:author="Ibrahem Saed Ahmd" w:date="2025-11-18T16:12:00Z" w16du:dateUtc="2025-11-18T14:12:00Z"/>
-                <w:highlight w:val="yellow"/>
-              </w:rPr>
             </w:pPr>
-            <w:ins w:id="7" w:author="Ibrahem Saed Ahmd" w:date="2025-11-18T16:14:00Z" w16du:dateUtc="2025-11-18T14:14:00Z">
-              <w:r>
-                <w:rPr>
-                  <w:highlight w:val="yellow"/>
-                </w:rPr>
-                <w:t xml:space="preserve">   - updated the params table 2-2 with new parameters for </w:t>
-              </w:r>
-            </w:ins>
-            <w:ins w:id="8" w:author="Ibrahem Saed Ahmd" w:date="2025-11-18T16:15:00Z" w16du:dateUtc="2025-11-18T14:15:00Z">
-              <w:r>
-                <w:rPr>
-                  <w:highlight w:val="yellow"/>
-                </w:rPr>
-                <w:t xml:space="preserve">configuring </w:t>
-              </w:r>
-            </w:ins>
-            <w:ins w:id="9" w:author="Ibrahem Saed Ahmd" w:date="2025-11-18T16:14:00Z" w16du:dateUtc="2025-11-18T14:14:00Z">
-              <w:r>
-                <w:rPr>
-                  <w:highlight w:val="yellow"/>
-                </w:rPr>
-                <w:t xml:space="preserve">digital to spike converter </w:t>
-              </w:r>
-            </w:ins>
-            <w:ins w:id="10" w:author="Ibrahem Saed Ahmd" w:date="2025-11-18T16:15:00Z" w16du:dateUtc="2025-11-18T14:15:00Z">
-              <w:r>
-                <w:rPr>
-                  <w:highlight w:val="yellow"/>
-                </w:rPr>
-                <w:t>“</w:t>
-              </w:r>
-            </w:ins>
-            <w:ins w:id="11" w:author="Ibrahem Saed Ahmd" w:date="2025-11-18T16:14:00Z" w16du:dateUtc="2025-11-18T14:14:00Z">
-              <w:r>
-                <w:rPr>
-                  <w:highlight w:val="yellow"/>
-                </w:rPr>
-                <w:t>DS</w:t>
-              </w:r>
-            </w:ins>
-            <w:ins w:id="12" w:author="Ibrahem Saed Ahmd" w:date="2025-11-18T16:15:00Z" w16du:dateUtc="2025-11-18T14:15:00Z">
-              <w:r>
-                <w:rPr>
-                  <w:highlight w:val="yellow"/>
-                </w:rPr>
-                <w:t>”</w:t>
-              </w:r>
-            </w:ins>
-            <w:ins w:id="13" w:author="Ibrahem Saed Ahmd" w:date="2025-11-18T16:14:00Z" w16du:dateUtc="2025-11-18T14:14:00Z">
-              <w:r>
-                <w:rPr>
-                  <w:highlight w:val="yellow"/>
-                </w:rPr>
-                <w:t xml:space="preserve"> </w:t>
-              </w:r>
-            </w:ins>
-            <w:ins w:id="14" w:author="Ibrahem Saed Ahmd" w:date="2025-11-18T16:15:00Z" w16du:dateUtc="2025-11-18T14:15:00Z">
-              <w:r>
-                <w:rPr>
-                  <w:highlight w:val="yellow"/>
-                </w:rPr>
-                <w:t>(bit width, clock, mode)</w:t>
-              </w:r>
-            </w:ins>
-          </w:p>
-          <w:p>
-            <w:pPr>
-              <w:pStyle w:val="TabBul1"/>
-              <w:rPr>
-                <w:ins w:id="15" w:author="Ibrahem Saed Ahmd" w:date="2025-11-18T16:16:00Z" w16du:dateUtc="2025-11-18T14:16:00Z"/>
-                <w:highlight w:val="yellow"/>
-              </w:rPr>
-            </w:pPr>
-            <w:commentRangeStart w:id="16"/>
-            <w:del w:id="17" w:author="Ibrahem Saed Ahmd" w:date="2025-11-18T16:16:00Z" w16du:dateUtc="2025-11-18T14:16:00Z">
-              <w:r>
-                <w:rPr>
-                  <w:highlight w:val="yellow"/>
-                </w:rPr>
-                <w:delText>New XML coverage adds DS configuration</w:delText>
-              </w:r>
-            </w:del>
-            <w:del w:id="18" w:author="Ibrahem Saed Ahmd" w:date="2025-11-18T16:15:00Z" w16du:dateUtc="2025-11-18T14:15:00Z">
-              <w:r>
-                <w:rPr>
-                  <w:highlight w:val="yellow"/>
-                </w:rPr>
-                <w:delText xml:space="preserve"> (bit width, clock, mode)</w:delText>
-              </w:r>
-            </w:del>
-            <w:del w:id="19" w:author="Ibrahem Saed Ahmd" w:date="2025-11-18T16:16:00Z" w16du:dateUtc="2025-11-18T14:16:00Z">
-              <w:r>
-                <w:rPr>
-                  <w:highlight w:val="yellow"/>
-                </w:rPr>
-                <w:delText>, BIU per-neuron scalar overrides (range and individual forms),</w:delText>
-              </w:r>
-            </w:del>
-            <w:ins w:id="20" w:author="Ibrahem Saed Ahmd" w:date="2025-11-18T16:16:00Z" w16du:dateUtc="2025-11-18T14:16:00Z">
-              <w:r>
-                <w:rPr>
-                  <w:highlight w:val="yellow"/>
-                </w:rPr>
-                <w:t>in section 2.2 :</w:t>
-              </w:r>
-            </w:ins>
-          </w:p>
-          <w:p>
-            <w:pPr>
-              <w:pStyle w:val="TabBul1"/>
-              <w:rPr>
-                <w:highlight w:val="yellow"/>
-              </w:rPr>
-            </w:pPr>
-            <w:ins w:id="21" w:author="Ibrahem Saed Ahmd" w:date="2025-11-18T16:16:00Z" w16du:dateUtc="2025-11-18T14:16:00Z">
-              <w:r>
-                <w:rPr>
-                  <w:highlight w:val="yellow"/>
-                </w:rPr>
-                <w:t xml:space="preserve">    - step 2 :  </w:t>
-              </w:r>
-            </w:ins>
-            <w:ins w:id="22" w:author="Ibrahem Saed Ahmd" w:date="2025-11-18T16:17:00Z" w16du:dateUtc="2025-11-18T14:17:00Z">
-              <w:r>
-                <w:rPr>
-                  <w:highlight w:val="yellow"/>
-                </w:rPr>
-                <w:t>And two new config file keys (csv files) for calculating energy</w:t>
-              </w:r>
-              <w:r>
-                <w:rPr>
-                  <w:highlight w:val="yellow"/>
-                </w:rPr>
-                <w:t xml:space="preserve"> (</w:t>
-              </w:r>
-            </w:ins>
-            <w:ins w:id="23" w:author="Ibrahem Saed Ahmd" w:date="2025-11-18T16:17:00Z">
-              <w:r>
-                <w:rPr>
-                  <w:b/>
-                  <w:bCs/>
-                  <w:i/>
-                  <w:iCs/>
-                  <w:highlight w:val="yellow"/>
-                </w:rPr>
-                <w:t>synapses_energy_table_path</w:t>
-              </w:r>
-            </w:ins>
-            <w:ins w:id="24" w:author="Ibrahem Saed Ahmd" w:date="2025-11-18T16:17:00Z" w16du:dateUtc="2025-11-18T14:17:00Z">
-              <w:r>
-                <w:rPr>
-                  <w:b/>
-                  <w:bCs/>
-                  <w:i/>
-                  <w:iCs/>
-                  <w:highlight w:val="yellow"/>
-                </w:rPr>
-                <w:t xml:space="preserve">, </w:t>
-              </w:r>
-            </w:ins>
-            <w:ins w:id="25" w:author="Ibrahem Saed Ahmd" w:date="2025-11-18T16:17:00Z">
-              <w:r>
-                <w:rPr>
-                  <w:b/>
-                  <w:bCs/>
-                  <w:i/>
-                  <w:iCs/>
-                  <w:highlight w:val="yellow"/>
-                </w:rPr>
-                <w:t>neuron_energy_table_path</w:t>
-              </w:r>
-            </w:ins>
-            <w:ins w:id="26" w:author="Ibrahem Saed Ahmd" w:date="2025-11-18T16:17:00Z" w16du:dateUtc="2025-11-18T14:17:00Z">
-              <w:r>
-                <w:rPr>
-                  <w:highlight w:val="yellow"/>
-                </w:rPr>
-                <w:t>)</w:t>
-              </w:r>
-            </w:ins>
-          </w:p>
-          <w:p>
-            <w:pPr>
-              <w:pStyle w:val="TabBul1"/>
-              <w:rPr>
-                <w:highlight w:val="yellow"/>
-              </w:rPr>
-            </w:pPr>
-            <w:del w:id="27" w:author="Ibrahem Saed Ahmd" w:date="2025-11-18T16:17:00Z" w16du:dateUtc="2025-11-18T14:17:00Z">
-              <w:r>
-                <w:rPr>
-                  <w:highlight w:val="yellow"/>
-                </w:rPr>
-                <w:delText>And two new config file keys (csv files) for calculating energy</w:delText>
-              </w:r>
-            </w:del>
-            <w:r>
-              <w:rPr>
-                <w:highlight w:val="yellow"/>
-              </w:rPr>
+            <w:r>
+              <w:t xml:space="preserve">In Section </w:t>
+            </w:r>
+            <w:r>
+              <w:fldChar w:fldCharType="begin"/>
+            </w:r>
+            <w:r>
+              <w:instrText xml:space="preserve"> REF _Ref204517580 \r \h </w:instrText>
+            </w:r>
+            <w:r>
+              <w:fldChar w:fldCharType="separate"/>
+            </w:r>
+            <w:r>
+              <w:rPr>
+                <w:cs/>
+              </w:rPr>
+              <w:t>‎</w:t>
+            </w:r>
+            <w:r>
+              <w:t>2.2</w:t>
+            </w:r>
+            <w:r>
+              <w:fldChar w:fldCharType="end"/>
+            </w:r>
+            <w:r>
+              <w:t>, added</w:t>
+            </w:r>
+            <w:r>
+              <w:t xml:space="preserve"> two new </w:t>
+            </w:r>
+            <w:r>
+              <w:t>config</w:t>
+            </w:r>
+            <w:r>
+              <w:t>uration</w:t>
+            </w:r>
+            <w:r>
+              <w:t xml:space="preserve"> file keys (</w:t>
+            </w:r>
+            <w:r>
+              <w:t>CSV</w:t>
+            </w:r>
+            <w:r>
+              <w:t xml:space="preserve"> files) for calculating energy (</w:t>
+            </w:r>
+            <w:proofErr w:type="spellStart"/>
+            <w:r>
+              <w:rPr>
+                <w:b/>
+                <w:bCs/>
+                <w:i/>
+                <w:iCs/>
+              </w:rPr>
+              <w:t>synapses_energy_table_path</w:t>
+            </w:r>
+            <w:proofErr w:type="spellEnd"/>
+            <w:r>
+              <w:rPr>
+                <w:b/>
+                <w:bCs/>
+                <w:i/>
+                <w:iCs/>
+              </w:rPr>
+              <w:t xml:space="preserve">, </w:t>
+            </w:r>
+            <w:proofErr w:type="spellStart"/>
+            <w:r>
+              <w:rPr>
+                <w:b/>
+                <w:bCs/>
+                <w:i/>
+                <w:iCs/>
+              </w:rPr>
+              <w:t>neuron_energy_table_path</w:t>
+            </w:r>
+            <w:proofErr w:type="spellEnd"/>
+            <w:r>
+              <w:t>)</w:t>
+            </w:r>
+            <w:r>
               <w:t>.</w:t>
-            </w:r>
-            <w:commentRangeEnd w:id="16"/>
-            <w:r>
-              <w:rPr>
-                <w:rStyle w:val="CommentReference"/>
-                <w:rFonts w:ascii="Century Schoolbook" w:hAnsi="Century Schoolbook"/>
-              </w:rPr>
-              <w:commentReference w:id="16"/>
             </w:r>
           </w:p>
         </w:tc>
@@ -1675,22 +1627,7 @@
               <w:rPr>
                 <w:vanish/>
               </w:rPr>
-              <w:t>1.</w:t>
-            </w:r>
-            <w:commentRangeStart w:id="28"/>
-            <w:r>
-              <w:rPr>
-                <w:vanish/>
-              </w:rPr>
-              <w:t>3</w:t>
-            </w:r>
-            <w:commentRangeEnd w:id="28"/>
-            <w:r>
-              <w:rPr>
-                <w:rStyle w:val="CommentReference"/>
-                <w:rFonts w:ascii="Century Schoolbook" w:hAnsi="Century Schoolbook" w:cs="Times New Roman"/>
-              </w:rPr>
-              <w:commentReference w:id="28"/>
+              <w:t>1.3</w:t>
             </w:r>
           </w:p>
         </w:tc>
@@ -1705,14 +1642,12 @@
                 <w:vanish/>
               </w:rPr>
             </w:pPr>
-            <w:ins w:id="29" w:author="Marika Klubakov" w:date="2025-11-18T16:20:00Z" w16du:dateUtc="2025-11-18T14:20:00Z">
-              <w:r>
-                <w:rPr>
-                  <w:vanish/>
-                </w:rPr>
-                <w:t>18/11/2025</w:t>
-              </w:r>
-            </w:ins>
+            <w:r>
+              <w:rPr>
+                <w:vanish/>
+              </w:rPr>
+              <w:t>18/11/2025</w:t>
+            </w:r>
           </w:p>
         </w:tc>
         <w:tc>
@@ -1726,14 +1661,12 @@
                 <w:vanish/>
               </w:rPr>
             </w:pPr>
-            <w:ins w:id="30" w:author="Marika Klubakov" w:date="2025-11-18T16:21:00Z" w16du:dateUtc="2025-11-18T14:21:00Z">
-              <w:r>
-                <w:rPr>
-                  <w:vanish/>
-                </w:rPr>
-                <w:t>Marika Klubakov</w:t>
-              </w:r>
-            </w:ins>
+            <w:r>
+              <w:rPr>
+                <w:vanish/>
+              </w:rPr>
+              <w:t>Marika Klubakov</w:t>
+            </w:r>
           </w:p>
         </w:tc>
         <w:tc>
@@ -1760,14 +1693,12 @@
                 <w:vanish/>
               </w:rPr>
             </w:pPr>
-            <w:ins w:id="31" w:author="Marika Klubakov" w:date="2025-11-18T16:21:00Z" w16du:dateUtc="2025-11-18T14:21:00Z">
-              <w:r>
-                <w:rPr>
-                  <w:vanish/>
-                </w:rPr>
-                <w:t>Marika Klubakov</w:t>
-              </w:r>
-            </w:ins>
+            <w:r>
+              <w:rPr>
+                <w:vanish/>
+              </w:rPr>
+              <w:t>Marika Klubakov</w:t>
+            </w:r>
           </w:p>
         </w:tc>
       </w:tr>
@@ -1780,7 +1711,7 @@
           <w:color w:val="122C49"/>
         </w:rPr>
       </w:pPr>
-      <w:bookmarkStart w:id="32" w:name="_Hlk152059672"/>
+      <w:bookmarkStart w:id="0" w:name="_Hlk152059672"/>
       <w:r>
         <w:rPr>
           <w:color w:val="122C49"/>
@@ -1789,7 +1720,7 @@
         <w:t>Disclaimer and Proprietary Information Notice</w:t>
       </w:r>
     </w:p>
-    <w:bookmarkEnd w:id="32"/>
+    <w:bookmarkEnd w:id="0"/>
     <w:p>
       <w:pPr>
         <w:pStyle w:val="BodyText"/>
@@ -1851,7 +1782,7 @@
       <w:pPr>
         <w:pStyle w:val="BodyText"/>
       </w:pPr>
-      <w:bookmarkStart w:id="33" w:name="_Hlk152062054"/>
+      <w:bookmarkStart w:id="1" w:name="_Hlk152062054"/>
       <w:r>
         <w:t>Ceva</w:t>
       </w:r>
@@ -1910,7 +1841,7 @@
       <w:r>
         <w:t xml:space="preserve">site </w:t>
       </w:r>
-      <w:hyperlink r:id="rId22" w:history="1">
+      <w:hyperlink r:id="rId18" w:history="1">
         <w:r>
           <w:rPr>
             <w:rStyle w:val="Hyperlink"/>
@@ -1952,7 +1883,7 @@
       <w:r>
         <w:t xml:space="preserve">: Visit our website </w:t>
       </w:r>
-      <w:hyperlink r:id="rId23" w:history="1">
+      <w:hyperlink r:id="rId19" w:history="1">
         <w:r>
           <w:rPr>
             <w:rStyle w:val="Hyperlink"/>
@@ -2003,7 +1934,7 @@
       <w:r>
         <w:t xml:space="preserve"> central support email address </w:t>
       </w:r>
-      <w:hyperlink r:id="rId24" w:history="1">
+      <w:hyperlink r:id="rId20" w:history="1">
         <w:r>
           <w:rPr>
             <w:rStyle w:val="Hyperlink"/>
@@ -2039,7 +1970,7 @@
       <w:r>
         <w:br/>
       </w:r>
-      <w:hyperlink r:id="rId25" w:history="1">
+      <w:hyperlink r:id="rId21" w:history="1">
         <w:r>
           <w:rPr>
             <w:rStyle w:val="Hyperlink"/>
@@ -2115,7 +2046,7 @@
         </w:rPr>
         <w:t xml:space="preserve">: </w:t>
       </w:r>
-      <w:hyperlink r:id="rId26" w:history="1">
+      <w:hyperlink r:id="rId22" w:history="1">
         <w:r>
           <w:rPr>
             <w:rStyle w:val="Hyperlink"/>
@@ -2147,7 +2078,7 @@
         </w:rPr>
         <w:t xml:space="preserve">: </w:t>
       </w:r>
-      <w:hyperlink r:id="rId27" w:history="1">
+      <w:hyperlink r:id="rId23" w:history="1">
         <w:r>
           <w:rPr>
             <w:rStyle w:val="Hyperlink"/>
@@ -2157,7 +2088,7 @@
         </w:r>
       </w:hyperlink>
     </w:p>
-    <w:bookmarkEnd w:id="33" w:displacedByCustomXml="next"/>
+    <w:bookmarkEnd w:id="1" w:displacedByCustomXml="next"/>
     <w:sdt>
       <w:sdtPr>
         <w:rPr>
@@ -2242,7 +2173,7 @@
             </w:rPr>
             <w:fldChar w:fldCharType="separate"/>
           </w:r>
-          <w:hyperlink w:anchor="_Toc214371651" w:history="1">
+          <w:hyperlink w:anchor="_Toc214376385" w:history="1">
             <w:r>
               <w:rPr>
                 <w:rStyle w:val="Hyperlink"/>
@@ -2284,7 +2215,7 @@
               <w:rPr>
                 <w:webHidden/>
               </w:rPr>
-              <w:instrText xml:space="preserve"> PAGEREF _Toc214371651 \h </w:instrText>
+              <w:instrText xml:space="preserve"> PAGEREF _Toc214376385 \h </w:instrText>
             </w:r>
             <w:r>
               <w:rPr>
@@ -2322,7 +2253,7 @@
               <w14:ligatures w14:val="standardContextual"/>
             </w:rPr>
           </w:pPr>
-          <w:hyperlink w:anchor="_Toc214371652" w:history="1">
+          <w:hyperlink w:anchor="_Toc214376386" w:history="1">
             <w:r>
               <w:rPr>
                 <w:rStyle w:val="Hyperlink"/>
@@ -2364,7 +2295,7 @@
               <w:rPr>
                 <w:webHidden/>
               </w:rPr>
-              <w:instrText xml:space="preserve"> PAGEREF _Toc214371652 \h </w:instrText>
+              <w:instrText xml:space="preserve"> PAGEREF _Toc214376386 \h </w:instrText>
             </w:r>
             <w:r>
               <w:rPr>
@@ -2402,7 +2333,7 @@
               <w14:ligatures w14:val="standardContextual"/>
             </w:rPr>
           </w:pPr>
-          <w:hyperlink w:anchor="_Toc214371653" w:history="1">
+          <w:hyperlink w:anchor="_Toc214376387" w:history="1">
             <w:r>
               <w:rPr>
                 <w:rStyle w:val="Hyperlink"/>
@@ -2444,7 +2375,7 @@
               <w:rPr>
                 <w:webHidden/>
               </w:rPr>
-              <w:instrText xml:space="preserve"> PAGEREF _Toc214371653 \h </w:instrText>
+              <w:instrText xml:space="preserve"> PAGEREF _Toc214376387 \h </w:instrText>
             </w:r>
             <w:r>
               <w:rPr>
@@ -2482,7 +2413,7 @@
               <w14:ligatures w14:val="standardContextual"/>
             </w:rPr>
           </w:pPr>
-          <w:hyperlink w:anchor="_Toc214371654" w:history="1">
+          <w:hyperlink w:anchor="_Toc214376388" w:history="1">
             <w:r>
               <w:rPr>
                 <w:rStyle w:val="Hyperlink"/>
@@ -2524,7 +2455,7 @@
               <w:rPr>
                 <w:webHidden/>
               </w:rPr>
-              <w:instrText xml:space="preserve"> PAGEREF _Toc214371654 \h </w:instrText>
+              <w:instrText xml:space="preserve"> PAGEREF _Toc214376388 \h </w:instrText>
             </w:r>
             <w:r>
               <w:rPr>
@@ -2562,7 +2493,7 @@
               <w14:ligatures w14:val="standardContextual"/>
             </w:rPr>
           </w:pPr>
-          <w:hyperlink w:anchor="_Toc214371655" w:history="1">
+          <w:hyperlink w:anchor="_Toc214376389" w:history="1">
             <w:r>
               <w:rPr>
                 <w:rStyle w:val="Hyperlink"/>
@@ -2604,7 +2535,7 @@
               <w:rPr>
                 <w:webHidden/>
               </w:rPr>
-              <w:instrText xml:space="preserve"> PAGEREF _Toc214371655 \h </w:instrText>
+              <w:instrText xml:space="preserve"> PAGEREF _Toc214376389 \h </w:instrText>
             </w:r>
             <w:r>
               <w:rPr>
@@ -2645,7 +2576,7 @@
               <w14:ligatures w14:val="standardContextual"/>
             </w:rPr>
           </w:pPr>
-          <w:hyperlink w:anchor="_Toc214371656" w:history="1">
+          <w:hyperlink w:anchor="_Toc214376390" w:history="1">
             <w:r>
               <w:rPr>
                 <w:rStyle w:val="Hyperlink"/>
@@ -2687,7 +2618,7 @@
               <w:rPr>
                 <w:webHidden/>
               </w:rPr>
-              <w:instrText xml:space="preserve"> PAGEREF _Toc214371656 \h </w:instrText>
+              <w:instrText xml:space="preserve"> PAGEREF _Toc214376390 \h </w:instrText>
             </w:r>
             <w:r>
               <w:rPr>
@@ -2725,7 +2656,7 @@
               <w14:ligatures w14:val="standardContextual"/>
             </w:rPr>
           </w:pPr>
-          <w:hyperlink w:anchor="_Toc214371657" w:history="1">
+          <w:hyperlink w:anchor="_Toc214376391" w:history="1">
             <w:r>
               <w:rPr>
                 <w:rStyle w:val="Hyperlink"/>
@@ -2767,7 +2698,7 @@
               <w:rPr>
                 <w:webHidden/>
               </w:rPr>
-              <w:instrText xml:space="preserve"> PAGEREF _Toc214371657 \h </w:instrText>
+              <w:instrText xml:space="preserve"> PAGEREF _Toc214376391 \h </w:instrText>
             </w:r>
             <w:r>
               <w:rPr>
@@ -2805,7 +2736,7 @@
               <w14:ligatures w14:val="standardContextual"/>
             </w:rPr>
           </w:pPr>
-          <w:hyperlink w:anchor="_Toc214371658" w:history="1">
+          <w:hyperlink w:anchor="_Toc214376392" w:history="1">
             <w:r>
               <w:rPr>
                 <w:rStyle w:val="Hyperlink"/>
@@ -2847,7 +2778,7 @@
               <w:rPr>
                 <w:webHidden/>
               </w:rPr>
-              <w:instrText xml:space="preserve"> PAGEREF _Toc214371658 \h </w:instrText>
+              <w:instrText xml:space="preserve"> PAGEREF _Toc214376392 \h </w:instrText>
             </w:r>
             <w:r>
               <w:rPr>
@@ -2885,7 +2816,7 @@
               <w14:ligatures w14:val="standardContextual"/>
             </w:rPr>
           </w:pPr>
-          <w:hyperlink w:anchor="_Toc214371659" w:history="1">
+          <w:hyperlink w:anchor="_Toc214376393" w:history="1">
             <w:r>
               <w:rPr>
                 <w:rStyle w:val="Hyperlink"/>
@@ -2927,7 +2858,7 @@
               <w:rPr>
                 <w:webHidden/>
               </w:rPr>
-              <w:instrText xml:space="preserve"> PAGEREF _Toc214371659 \h </w:instrText>
+              <w:instrText xml:space="preserve"> PAGEREF _Toc214376393 \h </w:instrText>
             </w:r>
             <w:r>
               <w:rPr>
@@ -2965,7 +2896,7 @@
               <w14:ligatures w14:val="standardContextual"/>
             </w:rPr>
           </w:pPr>
-          <w:hyperlink w:anchor="_Toc214371660" w:history="1">
+          <w:hyperlink w:anchor="_Toc214376394" w:history="1">
             <w:r>
               <w:rPr>
                 <w:rStyle w:val="Hyperlink"/>
@@ -3007,7 +2938,7 @@
               <w:rPr>
                 <w:webHidden/>
               </w:rPr>
-              <w:instrText xml:space="preserve"> PAGEREF _Toc214371660 \h </w:instrText>
+              <w:instrText xml:space="preserve"> PAGEREF _Toc214376394 \h </w:instrText>
             </w:r>
             <w:r>
               <w:rPr>
@@ -3048,7 +2979,7 @@
               <w14:ligatures w14:val="standardContextual"/>
             </w:rPr>
           </w:pPr>
-          <w:hyperlink w:anchor="_Toc214371661" w:history="1">
+          <w:hyperlink w:anchor="_Toc214376395" w:history="1">
             <w:r>
               <w:rPr>
                 <w:rStyle w:val="Hyperlink"/>
@@ -3090,7 +3021,7 @@
               <w:rPr>
                 <w:webHidden/>
               </w:rPr>
-              <w:instrText xml:space="preserve"> PAGEREF _Toc214371661 \h </w:instrText>
+              <w:instrText xml:space="preserve"> PAGEREF _Toc214376395 \h </w:instrText>
             </w:r>
             <w:r>
               <w:rPr>
@@ -3107,7 +3038,7 @@
               <w:rPr>
                 <w:webHidden/>
               </w:rPr>
-              <w:t>15</w:t>
+              <w:t>13</w:t>
             </w:r>
             <w:r>
               <w:rPr>
@@ -3128,7 +3059,7 @@
               <w14:ligatures w14:val="standardContextual"/>
             </w:rPr>
           </w:pPr>
-          <w:hyperlink w:anchor="_Toc214371662" w:history="1">
+          <w:hyperlink w:anchor="_Toc214376396" w:history="1">
             <w:r>
               <w:rPr>
                 <w:rStyle w:val="Hyperlink"/>
@@ -3170,7 +3101,7 @@
               <w:rPr>
                 <w:webHidden/>
               </w:rPr>
-              <w:instrText xml:space="preserve"> PAGEREF _Toc214371662 \h </w:instrText>
+              <w:instrText xml:space="preserve"> PAGEREF _Toc214376396 \h </w:instrText>
             </w:r>
             <w:r>
               <w:rPr>
@@ -3187,7 +3118,7 @@
               <w:rPr>
                 <w:webHidden/>
               </w:rPr>
-              <w:t>15</w:t>
+              <w:t>13</w:t>
             </w:r>
             <w:r>
               <w:rPr>
@@ -3208,7 +3139,7 @@
               <w14:ligatures w14:val="standardContextual"/>
             </w:rPr>
           </w:pPr>
-          <w:hyperlink w:anchor="_Toc214371663" w:history="1">
+          <w:hyperlink w:anchor="_Toc214376397" w:history="1">
             <w:r>
               <w:rPr>
                 <w:rStyle w:val="Hyperlink"/>
@@ -3250,7 +3181,7 @@
               <w:rPr>
                 <w:webHidden/>
               </w:rPr>
-              <w:instrText xml:space="preserve"> PAGEREF _Toc214371663 \h </w:instrText>
+              <w:instrText xml:space="preserve"> PAGEREF _Toc214376397 \h </w:instrText>
             </w:r>
             <w:r>
               <w:rPr>
@@ -3267,7 +3198,7 @@
               <w:rPr>
                 <w:webHidden/>
               </w:rPr>
-              <w:t>15</w:t>
+              <w:t>13</w:t>
             </w:r>
             <w:r>
               <w:rPr>
@@ -3291,7 +3222,7 @@
               <w14:ligatures w14:val="standardContextual"/>
             </w:rPr>
           </w:pPr>
-          <w:hyperlink w:anchor="_Toc214371664" w:history="1">
+          <w:hyperlink w:anchor="_Toc214376398" w:history="1">
             <w:r>
               <w:rPr>
                 <w:rStyle w:val="Hyperlink"/>
@@ -3333,7 +3264,7 @@
               <w:rPr>
                 <w:webHidden/>
               </w:rPr>
-              <w:instrText xml:space="preserve"> PAGEREF _Toc214371664 \h </w:instrText>
+              <w:instrText xml:space="preserve"> PAGEREF _Toc214376398 \h </w:instrText>
             </w:r>
             <w:r>
               <w:rPr>
@@ -3350,7 +3281,7 @@
               <w:rPr>
                 <w:webHidden/>
               </w:rPr>
-              <w:t>17</w:t>
+              <w:t>15</w:t>
             </w:r>
             <w:r>
               <w:rPr>
@@ -3409,7 +3340,7 @@
           <w:r>
             <w:fldChar w:fldCharType="separate"/>
           </w:r>
-          <w:hyperlink w:anchor="_Toc214371665" w:history="1">
+          <w:hyperlink w:anchor="_Toc214376399" w:history="1">
             <w:r>
               <w:rPr>
                 <w:rStyle w:val="Hyperlink"/>
@@ -3453,7 +3384,7 @@
               <w:rPr>
                 <w:webHidden/>
               </w:rPr>
-              <w:instrText xml:space="preserve"> PAGEREF _Toc214371665 \h </w:instrText>
+              <w:instrText xml:space="preserve"> PAGEREF _Toc214376399 \h </w:instrText>
             </w:r>
             <w:r>
               <w:rPr>
@@ -3535,7 +3466,7 @@
           <w:r>
             <w:fldChar w:fldCharType="separate"/>
           </w:r>
-          <w:hyperlink w:anchor="_Toc214371666" w:history="1">
+          <w:hyperlink w:anchor="_Toc214376400" w:history="1">
             <w:r>
               <w:rPr>
                 <w:rStyle w:val="Hyperlink"/>
@@ -3579,7 +3510,7 @@
               <w:rPr>
                 <w:webHidden/>
               </w:rPr>
-              <w:instrText xml:space="preserve"> PAGEREF _Toc214371666 \h </w:instrText>
+              <w:instrText xml:space="preserve"> PAGEREF _Toc214376400 \h </w:instrText>
             </w:r>
             <w:r>
               <w:rPr>
@@ -3618,7 +3549,7 @@
               <w14:ligatures w14:val="standardContextual"/>
             </w:rPr>
           </w:pPr>
-          <w:hyperlink w:anchor="_Toc214371667" w:history="1">
+          <w:hyperlink w:anchor="_Toc214376401" w:history="1">
             <w:r>
               <w:rPr>
                 <w:rStyle w:val="Hyperlink"/>
@@ -3662,7 +3593,7 @@
               <w:rPr>
                 <w:webHidden/>
               </w:rPr>
-              <w:instrText xml:space="preserve"> PAGEREF _Toc214371667 \h </w:instrText>
+              <w:instrText xml:space="preserve"> PAGEREF _Toc214376401 \h </w:instrText>
             </w:r>
             <w:r>
               <w:rPr>
@@ -3713,7 +3644,7 @@
       <w:pPr>
         <w:pStyle w:val="BodyText"/>
         <w:sectPr>
-          <w:footerReference w:type="default" r:id="rId28"/>
+          <w:footerReference w:type="default" r:id="rId24"/>
           <w:type w:val="oddPage"/>
           <w:pgSz w:w="12242" w:h="15842" w:code="1"/>
           <w:pgMar w:top="1588" w:right="1814" w:bottom="1418" w:left="1814" w:header="568" w:footer="514" w:gutter="0"/>
@@ -3727,24 +3658,24 @@
       <w:pPr>
         <w:pStyle w:val="Heading1"/>
       </w:pPr>
-      <w:bookmarkStart w:id="34" w:name="_Toc428163795"/>
-      <w:bookmarkStart w:id="35" w:name="_Toc214371651"/>
+      <w:bookmarkStart w:id="2" w:name="_Toc428163795"/>
+      <w:bookmarkStart w:id="3" w:name="_Toc214376385"/>
       <w:r>
         <w:lastRenderedPageBreak/>
         <w:t>Introduction</w:t>
       </w:r>
-      <w:bookmarkEnd w:id="34"/>
-      <w:bookmarkEnd w:id="35"/>
+      <w:bookmarkEnd w:id="2"/>
+      <w:bookmarkEnd w:id="3"/>
     </w:p>
     <w:p>
       <w:pPr>
         <w:pStyle w:val="Heading2"/>
       </w:pPr>
-      <w:bookmarkStart w:id="36" w:name="_Toc214371652"/>
+      <w:bookmarkStart w:id="4" w:name="_Toc214376386"/>
       <w:r>
         <w:t>Overview</w:t>
       </w:r>
-      <w:bookmarkEnd w:id="36"/>
+      <w:bookmarkEnd w:id="4"/>
     </w:p>
     <w:p>
       <w:pPr>
@@ -3765,8 +3696,13 @@
       <w:r>
         <w:t xml:space="preserve">the </w:t>
       </w:r>
-      <w:r>
-        <w:t>NemoSim simulation tool</w:t>
+      <w:proofErr w:type="spellStart"/>
+      <w:r>
+        <w:t>NemoSim</w:t>
+      </w:r>
+      <w:proofErr w:type="spellEnd"/>
+      <w:r>
+        <w:t xml:space="preserve"> simulation tool</w:t>
       </w:r>
       <w:r>
         <w:t>, which is used</w:t>
@@ -3796,20 +3732,25 @@
       <w:pPr>
         <w:pStyle w:val="Heading2"/>
       </w:pPr>
-      <w:bookmarkStart w:id="37" w:name="_Toc214371653"/>
-      <w:bookmarkStart w:id="38" w:name="_Toc428163798"/>
+      <w:bookmarkStart w:id="5" w:name="_Toc428163798"/>
+      <w:bookmarkStart w:id="6" w:name="_Toc214376387"/>
       <w:r>
         <w:t>Purpose</w:t>
       </w:r>
-      <w:bookmarkEnd w:id="37"/>
+      <w:bookmarkEnd w:id="6"/>
     </w:p>
     <w:p>
       <w:pPr>
         <w:pStyle w:val="BodyText"/>
       </w:pPr>
-      <w:bookmarkStart w:id="39" w:name="_Toc462755347"/>
-      <w:r>
-        <w:t>NemoSim is designed to:</w:t>
+      <w:bookmarkStart w:id="7" w:name="_Toc462755347"/>
+      <w:proofErr w:type="spellStart"/>
+      <w:r>
+        <w:t>NemoSim</w:t>
+      </w:r>
+      <w:proofErr w:type="spellEnd"/>
+      <w:r>
+        <w:t xml:space="preserve"> is designed to:</w:t>
       </w:r>
     </w:p>
     <w:p>
@@ -3856,18 +3797,18 @@
       <w:pPr>
         <w:pStyle w:val="Heading2"/>
       </w:pPr>
-      <w:bookmarkStart w:id="40" w:name="_Toc214371654"/>
+      <w:bookmarkStart w:id="8" w:name="_Toc214376388"/>
       <w:r>
         <w:t xml:space="preserve">Key </w:t>
       </w:r>
       <w:r>
         <w:t>Feature</w:t>
       </w:r>
-      <w:bookmarkEnd w:id="39"/>
+      <w:bookmarkEnd w:id="7"/>
       <w:r>
         <w:t>s</w:t>
       </w:r>
-      <w:bookmarkEnd w:id="40"/>
+      <w:bookmarkEnd w:id="8"/>
     </w:p>
     <w:p>
       <w:pPr>
@@ -3884,7 +3825,15 @@
         <w:t>:</w:t>
       </w:r>
       <w:r>
-        <w:t xml:space="preserve"> NemoSim a</w:t>
+        <w:t xml:space="preserve"> </w:t>
+      </w:r>
+      <w:proofErr w:type="spellStart"/>
+      <w:r>
+        <w:t>NemoSim</w:t>
+      </w:r>
+      <w:proofErr w:type="spellEnd"/>
+      <w:r>
+        <w:t xml:space="preserve"> a</w:t>
       </w:r>
       <w:r>
         <w:t>ccepts XML-based network descriptions and plain text current input files, supporting both manual and scripted generation.</w:t>
@@ -3953,7 +3902,15 @@
         <w:t>:</w:t>
       </w:r>
       <w:r>
-        <w:t xml:space="preserve"> NemoSim i</w:t>
+        <w:t xml:space="preserve"> </w:t>
+      </w:r>
+      <w:proofErr w:type="spellStart"/>
+      <w:r>
+        <w:t>NemoSim</w:t>
+      </w:r>
+      <w:proofErr w:type="spellEnd"/>
+      <w:r>
+        <w:t xml:space="preserve"> i</w:t>
       </w:r>
       <w:r>
         <w:t>ncludes Python scripts and guidelines for visualizing and interpreting simulation results.</w:t>
@@ -3984,12 +3941,12 @@
       <w:pPr>
         <w:pStyle w:val="Heading2"/>
       </w:pPr>
-      <w:bookmarkStart w:id="41" w:name="_Toc214371655"/>
+      <w:bookmarkStart w:id="9" w:name="_Toc214376389"/>
       <w:r>
         <w:lastRenderedPageBreak/>
         <w:t>Typical Use Cases</w:t>
       </w:r>
-      <w:bookmarkEnd w:id="41"/>
+      <w:bookmarkEnd w:id="9"/>
     </w:p>
     <w:p>
       <w:pPr>
@@ -4019,7 +3976,7 @@
       <w:pPr>
         <w:pStyle w:val="BodyText"/>
         <w:sectPr>
-          <w:headerReference w:type="default" r:id="rId29"/>
+          <w:headerReference w:type="default" r:id="rId25"/>
           <w:type w:val="oddPage"/>
           <w:pgSz w:w="12242" w:h="15842" w:code="1"/>
           <w:pgMar w:top="1588" w:right="1814" w:bottom="1418" w:left="1814" w:header="568" w:footer="514" w:gutter="0"/>
@@ -4033,19 +3990,21 @@
       <w:pPr>
         <w:pStyle w:val="Heading1"/>
       </w:pPr>
-      <w:bookmarkStart w:id="57" w:name="_Toc214371656"/>
-      <w:bookmarkEnd w:id="38"/>
+      <w:bookmarkStart w:id="25" w:name="_Toc214376390"/>
+      <w:bookmarkEnd w:id="5"/>
       <w:r>
         <w:lastRenderedPageBreak/>
         <w:t xml:space="preserve">Using the </w:t>
       </w:r>
+      <w:proofErr w:type="spellStart"/>
       <w:r>
         <w:t>NemoSim</w:t>
       </w:r>
+      <w:proofErr w:type="spellEnd"/>
       <w:r>
         <w:t xml:space="preserve"> Simulation Tool</w:t>
       </w:r>
-      <w:bookmarkEnd w:id="57"/>
+      <w:bookmarkEnd w:id="25"/>
     </w:p>
     <w:p>
       <w:pPr>
@@ -4061,7 +4020,15 @@
         <w:t xml:space="preserve">use </w:t>
       </w:r>
       <w:r>
-        <w:t>the NemoSim simulation tool</w:t>
+        <w:t xml:space="preserve">the </w:t>
+      </w:r>
+      <w:proofErr w:type="spellStart"/>
+      <w:r>
+        <w:t>NemoSim</w:t>
+      </w:r>
+      <w:proofErr w:type="spellEnd"/>
+      <w:r>
+        <w:t xml:space="preserve"> simulation tool</w:t>
       </w:r>
       <w:r>
         <w:t>, do the following:</w:t>
@@ -4142,7 +4109,15 @@
         <w:pStyle w:val="Step"/>
       </w:pPr>
       <w:r>
-        <w:t xml:space="preserve">Run the NemoSim tool, as described in </w:t>
+        <w:t xml:space="preserve">Run the </w:t>
+      </w:r>
+      <w:proofErr w:type="spellStart"/>
+      <w:r>
+        <w:t>NemoSim</w:t>
+      </w:r>
+      <w:proofErr w:type="spellEnd"/>
+      <w:r>
+        <w:t xml:space="preserve"> tool, as described in </w:t>
       </w:r>
       <w:r>
         <w:t xml:space="preserve">Section </w:t>
@@ -4205,8 +4180,8 @@
       <w:pPr>
         <w:pStyle w:val="Heading2"/>
       </w:pPr>
-      <w:bookmarkStart w:id="58" w:name="_Ref204517392"/>
-      <w:bookmarkStart w:id="59" w:name="_Toc214371657"/>
+      <w:bookmarkStart w:id="26" w:name="_Ref204517392"/>
+      <w:bookmarkStart w:id="27" w:name="_Toc214376391"/>
       <w:r>
         <w:lastRenderedPageBreak/>
         <w:t xml:space="preserve">Step 1: </w:t>
@@ -4226,8 +4201,8 @@
       <w:r>
         <w:t>Files</w:t>
       </w:r>
-      <w:bookmarkEnd w:id="58"/>
-      <w:bookmarkEnd w:id="59"/>
+      <w:bookmarkEnd w:id="26"/>
+      <w:bookmarkEnd w:id="27"/>
     </w:p>
     <w:p>
       <w:pPr>
@@ -4350,14 +4325,50 @@
                 <w:i/>
                 <w:iCs/>
               </w:rPr>
-              <w:t>&lt;NetworkConfig&gt;</w:t>
-            </w:r>
-            <w:r>
-              <w:rPr>
+              <w:t>&lt;</w:t>
+            </w:r>
+            <w:proofErr w:type="spellStart"/>
+            <w:r>
+              <w:rPr>
+                <w:b/>
+                <w:bCs/>
                 <w:i/>
                 <w:iCs/>
               </w:rPr>
-              <w:t xml:space="preserve"> root with a type attribute.</w:t>
+              <w:t>NetworkConfig</w:t>
+            </w:r>
+            <w:proofErr w:type="spellEnd"/>
+            <w:r>
+              <w:rPr>
+                <w:b/>
+                <w:bCs/>
+                <w:i/>
+                <w:iCs/>
+              </w:rPr>
+              <w:t>&gt;</w:t>
+            </w:r>
+            <w:r>
+              <w:rPr>
+                <w:i/>
+                <w:iCs/>
+              </w:rPr>
+              <w:t xml:space="preserve"> root with a </w:t>
+            </w:r>
+            <w:proofErr w:type="gramStart"/>
+            <w:r>
+              <w:rPr>
+                <w:i/>
+                <w:iCs/>
+              </w:rPr>
+              <w:t>type</w:t>
+            </w:r>
+            <w:proofErr w:type="gramEnd"/>
+            <w:r>
+              <w:rPr>
+                <w:i/>
+                <w:iCs/>
+              </w:rPr>
+              <w:t xml:space="preserve"> attribute.</w:t>
             </w:r>
           </w:p>
           <w:p>
@@ -4451,7 +4462,15 @@
         <w:ind w:left="2127"/>
       </w:pPr>
       <w:r>
-        <w:t>&lt;NetworkConfig type="LIF"&gt;</w:t>
+        <w:t>&lt;</w:t>
+      </w:r>
+      <w:proofErr w:type="spellStart"/>
+      <w:r>
+        <w:t>NetworkConfig</w:t>
+      </w:r>
+      <w:proofErr w:type="spellEnd"/>
+      <w:r>
+        <w:t xml:space="preserve"> type="LIF"&gt;</w:t>
       </w:r>
     </w:p>
     <w:p>
@@ -4461,7 +4480,15 @@
         <w:ind w:left="2127"/>
       </w:pPr>
       <w:r>
-        <w:t xml:space="preserve">  &lt;LIFNetwork&gt;</w:t>
+        <w:t xml:space="preserve">  &lt;</w:t>
+      </w:r>
+      <w:proofErr w:type="spellStart"/>
+      <w:r>
+        <w:t>LIFNetwork</w:t>
+      </w:r>
+      <w:proofErr w:type="spellEnd"/>
+      <w:r>
+        <w:t>&gt;</w:t>
       </w:r>
     </w:p>
     <w:p>
@@ -4491,7 +4518,23 @@
         <w:ind w:left="2127"/>
       </w:pPr>
       <w:r>
-        <w:t xml:space="preserve">    &lt;VDD&gt;2.5&lt;/VDD&gt;</w:t>
+        <w:t xml:space="preserve">    &lt;</w:t>
+      </w:r>
+      <w:proofErr w:type="spellStart"/>
+      <w:r>
+        <w:t>VDD</w:t>
+      </w:r>
+      <w:proofErr w:type="spellEnd"/>
+      <w:r>
+        <w:t>&gt;2.5&lt;/</w:t>
+      </w:r>
+      <w:proofErr w:type="spellStart"/>
+      <w:r>
+        <w:t>VDD</w:t>
+      </w:r>
+      <w:proofErr w:type="spellEnd"/>
+      <w:r>
+        <w:t>&gt;</w:t>
       </w:r>
     </w:p>
     <w:p>
@@ -4511,7 +4554,15 @@
         <w:ind w:left="2127"/>
       </w:pPr>
       <w:r>
-        <w:t xml:space="preserve">  &lt;/LIFNetwork&gt;</w:t>
+        <w:t xml:space="preserve">  &lt;/</w:t>
+      </w:r>
+      <w:proofErr w:type="spellStart"/>
+      <w:r>
+        <w:t>LIFNetwork</w:t>
+      </w:r>
+      <w:proofErr w:type="spellEnd"/>
+      <w:r>
+        <w:t>&gt;</w:t>
       </w:r>
     </w:p>
     <w:p>
@@ -4554,7 +4605,15 @@
       </w:r>
       <w:r>
         <w:tab/>
-        <w:t>&lt;YFlash rows="32" cols="32"&gt;</w:t>
+        <w:t>&lt;</w:t>
+      </w:r>
+      <w:proofErr w:type="spellStart"/>
+      <w:r>
+        <w:t>YFlash</w:t>
+      </w:r>
+      <w:proofErr w:type="spellEnd"/>
+      <w:r>
+        <w:t xml:space="preserve"> rows="32" cols="32"&gt;</w:t>
       </w:r>
     </w:p>
     <w:p>
@@ -4622,7 +4681,15 @@
       </w:r>
       <w:r>
         <w:tab/>
-        <w:t>&lt;/YFlash&gt;</w:t>
+        <w:t>&lt;/</w:t>
+      </w:r>
+      <w:proofErr w:type="spellStart"/>
+      <w:r>
+        <w:t>YFlash</w:t>
+      </w:r>
+      <w:proofErr w:type="spellEnd"/>
+      <w:r>
+        <w:t>&gt;</w:t>
       </w:r>
     </w:p>
     <w:p>
@@ -4651,7 +4718,15 @@
         <w:ind w:left="2127"/>
       </w:pPr>
       <w:r>
-        <w:t>&lt;/NetworkConfig&gt;</w:t>
+        <w:t>&lt;/</w:t>
+      </w:r>
+      <w:proofErr w:type="spellStart"/>
+      <w:r>
+        <w:t>NetworkConfig</w:t>
+      </w:r>
+      <w:proofErr w:type="spellEnd"/>
+      <w:r>
+        <w:t>&gt;</w:t>
       </w:r>
     </w:p>
     <w:tbl>
@@ -4717,12 +4792,21 @@
                 <w:iCs/>
               </w:rPr>
             </w:pPr>
+            <w:proofErr w:type="spellStart"/>
             <w:r>
               <w:rPr>
                 <w:i/>
                 <w:iCs/>
               </w:rPr>
-              <w:t>YFlash is a matrix of weights, in which</w:t>
+              <w:t>YFlash</w:t>
+            </w:r>
+            <w:proofErr w:type="spellEnd"/>
+            <w:r>
+              <w:rPr>
+                <w:i/>
+                <w:iCs/>
+              </w:rPr>
+              <w:t xml:space="preserve"> is a matrix of weights, in which</w:t>
             </w:r>
             <w:r>
               <w:rPr>
@@ -4755,7 +4839,39 @@
                 <w:i/>
                 <w:iCs/>
               </w:rPr>
-              <w:t>Each neuron connects to the corresponding row in the YFlash, and each column of the YFlash is connected to the corresponding entrance of each neuron in the next layer.</w:t>
+              <w:t xml:space="preserve">Each neuron connects to the corresponding row in the </w:t>
+            </w:r>
+            <w:proofErr w:type="spellStart"/>
+            <w:r>
+              <w:rPr>
+                <w:i/>
+                <w:iCs/>
+              </w:rPr>
+              <w:t>YFlash</w:t>
+            </w:r>
+            <w:proofErr w:type="spellEnd"/>
+            <w:r>
+              <w:rPr>
+                <w:i/>
+                <w:iCs/>
+              </w:rPr>
+              <w:t xml:space="preserve">, and each column of the </w:t>
+            </w:r>
+            <w:proofErr w:type="spellStart"/>
+            <w:r>
+              <w:rPr>
+                <w:i/>
+                <w:iCs/>
+              </w:rPr>
+              <w:t>YFlash</w:t>
+            </w:r>
+            <w:proofErr w:type="spellEnd"/>
+            <w:r>
+              <w:rPr>
+                <w:i/>
+                <w:iCs/>
+              </w:rPr>
+              <w:t xml:space="preserve"> is connected to the corresponding entrance of each neuron in the next layer.</w:t>
             </w:r>
           </w:p>
         </w:tc>
@@ -4864,8 +4980,8 @@
           <w:highlight w:val="yellow"/>
         </w:rPr>
       </w:pPr>
-      <w:bookmarkStart w:id="60" w:name="_Ref205373929"/>
-      <w:bookmarkStart w:id="61" w:name="_Toc214371666"/>
+      <w:bookmarkStart w:id="28" w:name="_Ref205373929"/>
+      <w:bookmarkStart w:id="29" w:name="_Toc214376400"/>
       <w:r>
         <w:t xml:space="preserve">Table </w:t>
       </w:r>
@@ -4895,11 +5011,11 @@
           <w:t>1</w:t>
         </w:r>
       </w:fldSimple>
-      <w:bookmarkEnd w:id="60"/>
+      <w:bookmarkEnd w:id="28"/>
       <w:r>
         <w:t>: LIF Network XML Configuration Parameter Definitions</w:t>
       </w:r>
-      <w:bookmarkEnd w:id="61"/>
+      <w:bookmarkEnd w:id="29"/>
     </w:p>
     <w:tbl>
       <w:tblPr>
@@ -5063,8 +5179,15 @@
               <w:pStyle w:val="TabNormal"/>
               <w:keepNext/>
             </w:pPr>
-            <w:r>
-              <w:t>1e-6</w:t>
+            <w:proofErr w:type="spellStart"/>
+            <w:proofErr w:type="gramStart"/>
+            <w:r>
+              <w:t>1e</w:t>
+            </w:r>
+            <w:proofErr w:type="spellEnd"/>
+            <w:proofErr w:type="gramEnd"/>
+            <w:r>
+              <w:t>-6</w:t>
             </w:r>
           </w:p>
         </w:tc>
@@ -5134,8 +5257,13 @@
             <w:pPr>
               <w:pStyle w:val="TabNormal"/>
             </w:pPr>
-            <w:r>
-              <w:t>1e-9</w:t>
+            <w:proofErr w:type="spellStart"/>
+            <w:r>
+              <w:t>1e</w:t>
+            </w:r>
+            <w:proofErr w:type="spellEnd"/>
+            <w:r>
+              <w:t>-9</w:t>
             </w:r>
           </w:p>
         </w:tc>
@@ -5165,9 +5293,11 @@
             <w:pPr>
               <w:pStyle w:val="TabNormal"/>
             </w:pPr>
+            <w:proofErr w:type="spellStart"/>
             <w:r>
               <w:t>VDD</w:t>
             </w:r>
+            <w:proofErr w:type="spellEnd"/>
           </w:p>
         </w:tc>
         <w:tc>
@@ -5241,9 +5371,11 @@
             <w:pPr>
               <w:pStyle w:val="TabNormal"/>
             </w:pPr>
+            <w:proofErr w:type="spellStart"/>
             <w:r>
               <w:t>VTh</w:t>
             </w:r>
+            <w:proofErr w:type="spellEnd"/>
           </w:p>
         </w:tc>
         <w:tc>
@@ -5393,9 +5525,11 @@
             <w:r>
               <w:t>/</w:t>
             </w:r>
+            <w:proofErr w:type="spellStart"/>
             <w:r>
               <w:t>Rmax</w:t>
             </w:r>
+            <w:proofErr w:type="spellEnd"/>
           </w:p>
         </w:tc>
         <w:tc>
@@ -5432,15 +5566,19 @@
             <w:pPr>
               <w:pStyle w:val="TabNormal"/>
             </w:pPr>
+            <w:proofErr w:type="spellStart"/>
             <w:r>
               <w:t>145e3</w:t>
             </w:r>
+            <w:proofErr w:type="spellEnd"/>
             <w:r>
               <w:t>/</w:t>
             </w:r>
+            <w:proofErr w:type="spellStart"/>
             <w:r>
               <w:t>145e6</w:t>
             </w:r>
+            <w:proofErr w:type="spellEnd"/>
           </w:p>
         </w:tc>
         <w:tc>
@@ -5508,8 +5646,13 @@
             <w:pPr>
               <w:pStyle w:val="TabNormal"/>
             </w:pPr>
-            <w:r>
-              <w:t>6.896e-6</w:t>
+            <w:proofErr w:type="spellStart"/>
+            <w:r>
+              <w:t>6.896e</w:t>
+            </w:r>
+            <w:proofErr w:type="spellEnd"/>
+            <w:r>
+              <w:t>-6</w:t>
             </w:r>
           </w:p>
         </w:tc>
@@ -5539,8 +5682,21 @@
             <w:pPr>
               <w:pStyle w:val="TabNormal"/>
             </w:pPr>
-            <w:r>
-              <w:t>CGB*, CGD*, CDB*</w:t>
+            <w:proofErr w:type="spellStart"/>
+            <w:r>
+              <w:t>CGB</w:t>
+            </w:r>
+            <w:proofErr w:type="spellEnd"/>
+            <w:r>
+              <w:t xml:space="preserve">*, CGD*, </w:t>
+            </w:r>
+            <w:proofErr w:type="spellStart"/>
+            <w:r>
+              <w:t>CDB</w:t>
+            </w:r>
+            <w:proofErr w:type="spellEnd"/>
+            <w:r>
+              <w:t>*</w:t>
             </w:r>
           </w:p>
         </w:tc>
@@ -5648,9 +5804,11 @@
             <w:pPr>
               <w:pStyle w:val="TabNormal"/>
             </w:pPr>
+            <w:proofErr w:type="spellStart"/>
             <w:r>
               <w:t>145e3</w:t>
             </w:r>
+            <w:proofErr w:type="spellEnd"/>
           </w:p>
         </w:tc>
         <w:tc>
@@ -5680,10 +5838,12 @@
               <w:pStyle w:val="TabNormal"/>
               <w:keepNext/>
             </w:pPr>
+            <w:proofErr w:type="spellStart"/>
             <w:r>
               <w:lastRenderedPageBreak/>
               <w:t>R_da</w:t>
             </w:r>
+            <w:proofErr w:type="spellEnd"/>
           </w:p>
         </w:tc>
         <w:tc>
@@ -5723,9 +5883,11 @@
               <w:pStyle w:val="TabNormal"/>
               <w:keepNext/>
             </w:pPr>
+            <w:proofErr w:type="spellStart"/>
             <w:r>
               <w:t>10e3</w:t>
             </w:r>
+            <w:proofErr w:type="spellEnd"/>
           </w:p>
         </w:tc>
         <w:tc>
@@ -5874,8 +6036,13 @@
             <w:pPr>
               <w:pStyle w:val="TabNormal"/>
             </w:pPr>
-            <w:r>
-              <w:t>1e-10</w:t>
+            <w:proofErr w:type="spellStart"/>
+            <w:r>
+              <w:t>1e</w:t>
+            </w:r>
+            <w:proofErr w:type="spellEnd"/>
+            <w:r>
+              <w:t>-10</w:t>
             </w:r>
           </w:p>
         </w:tc>
@@ -5916,7 +6083,15 @@
         <w:ind w:left="2127"/>
       </w:pPr>
       <w:r>
-        <w:t>&lt;NetworkConfig type="BIU"&gt;</w:t>
+        <w:t>&lt;</w:t>
+      </w:r>
+      <w:proofErr w:type="spellStart"/>
+      <w:r>
+        <w:t>NetworkConfig</w:t>
+      </w:r>
+      <w:proofErr w:type="spellEnd"/>
+      <w:r>
+        <w:t xml:space="preserve"> type="BIU"&gt;</w:t>
       </w:r>
     </w:p>
     <w:p>
@@ -5926,7 +6101,15 @@
         <w:ind w:left="2127"/>
       </w:pPr>
       <w:r>
-        <w:t xml:space="preserve">  &lt;BIUNetwork&gt;</w:t>
+        <w:t xml:space="preserve">  &lt;</w:t>
+      </w:r>
+      <w:proofErr w:type="spellStart"/>
+      <w:r>
+        <w:t>BIUNetwork</w:t>
+      </w:r>
+      <w:proofErr w:type="spellEnd"/>
+      <w:r>
+        <w:t>&gt;</w:t>
       </w:r>
     </w:p>
     <w:p>
@@ -5946,7 +6129,15 @@
         <w:ind w:left="2127"/>
       </w:pPr>
       <w:r>
-        <w:t xml:space="preserve">  &lt;/BIUNetwork&gt;</w:t>
+        <w:t xml:space="preserve">  &lt;/</w:t>
+      </w:r>
+      <w:proofErr w:type="spellStart"/>
+      <w:r>
+        <w:t>BIUNetwork</w:t>
+      </w:r>
+      <w:proofErr w:type="spellEnd"/>
+      <w:r>
+        <w:t>&gt;</w:t>
       </w:r>
     </w:p>
     <w:p>
@@ -6083,7 +6274,15 @@
         <w:tab/>
       </w:r>
       <w:r>
-        <w:t>&lt;NeuronRange start="0" end="2"&gt;</w:t>
+        <w:t>&lt;</w:t>
+      </w:r>
+      <w:proofErr w:type="spellStart"/>
+      <w:r>
+        <w:t>NeuronRange</w:t>
+      </w:r>
+      <w:proofErr w:type="spellEnd"/>
+      <w:r>
+        <w:t xml:space="preserve"> start="0" end="2"&gt;</w:t>
       </w:r>
       <w:r>
         <w:t xml:space="preserve"> // optional</w:t>
@@ -6096,7 +6295,23 @@
         <w:ind w:left="2127"/>
       </w:pPr>
       <w:r>
-        <w:t xml:space="preserve">        &lt;VTh&gt;0.5&lt;/VTh&gt;</w:t>
+        <w:t xml:space="preserve">        &lt;</w:t>
+      </w:r>
+      <w:proofErr w:type="spellStart"/>
+      <w:r>
+        <w:t>VTh</w:t>
+      </w:r>
+      <w:proofErr w:type="spellEnd"/>
+      <w:r>
+        <w:t>&gt;0.5&lt;/</w:t>
+      </w:r>
+      <w:proofErr w:type="spellStart"/>
+      <w:r>
+        <w:t>VTh</w:t>
+      </w:r>
+      <w:proofErr w:type="spellEnd"/>
+      <w:r>
+        <w:t>&gt;</w:t>
       </w:r>
     </w:p>
     <w:p>
@@ -6106,7 +6321,31 @@
         <w:ind w:left="2127"/>
       </w:pPr>
       <w:r>
-        <w:t xml:space="preserve">        &lt;RLeak&gt;550e6&lt;/RLeak&gt;</w:t>
+        <w:t xml:space="preserve">        &lt;</w:t>
+      </w:r>
+      <w:proofErr w:type="spellStart"/>
+      <w:r>
+        <w:t>RLeak</w:t>
+      </w:r>
+      <w:proofErr w:type="spellEnd"/>
+      <w:r>
+        <w:t>&gt;</w:t>
+      </w:r>
+      <w:proofErr w:type="spellStart"/>
+      <w:r>
+        <w:t>550e6</w:t>
+      </w:r>
+      <w:proofErr w:type="spellEnd"/>
+      <w:r>
+        <w:t>&lt;/</w:t>
+      </w:r>
+      <w:proofErr w:type="spellStart"/>
+      <w:r>
+        <w:t>RLeak</w:t>
+      </w:r>
+      <w:proofErr w:type="spellEnd"/>
+      <w:r>
+        <w:t>&gt;</w:t>
       </w:r>
     </w:p>
     <w:p>
@@ -6126,7 +6365,15 @@
         <w:ind w:left="2127"/>
       </w:pPr>
       <w:r>
-        <w:t xml:space="preserve">      &lt;/NeuronRange&gt;</w:t>
+        <w:t xml:space="preserve">      &lt;/</w:t>
+      </w:r>
+      <w:proofErr w:type="spellStart"/>
+      <w:r>
+        <w:t>NeuronRange</w:t>
+      </w:r>
+      <w:proofErr w:type="spellEnd"/>
+      <w:r>
+        <w:t>&gt;</w:t>
       </w:r>
     </w:p>
     <w:p>
@@ -6148,7 +6395,23 @@
         <w:ind w:left="2127"/>
       </w:pPr>
       <w:r>
-        <w:t xml:space="preserve">        &lt;VTh&gt;0.19&lt;/VTh&gt;</w:t>
+        <w:t xml:space="preserve">        &lt;</w:t>
+      </w:r>
+      <w:proofErr w:type="spellStart"/>
+      <w:r>
+        <w:t>VTh</w:t>
+      </w:r>
+      <w:proofErr w:type="spellEnd"/>
+      <w:r>
+        <w:t>&gt;0.19&lt;/</w:t>
+      </w:r>
+      <w:proofErr w:type="spellStart"/>
+      <w:r>
+        <w:t>VTh</w:t>
+      </w:r>
+      <w:proofErr w:type="spellEnd"/>
+      <w:r>
+        <w:t>&gt;</w:t>
       </w:r>
     </w:p>
     <w:p>
@@ -6197,7 +6460,15 @@
         <w:ind w:left="2127"/>
       </w:pPr>
       <w:r>
-        <w:t>&lt;/NetworkConfig&gt;</w:t>
+        <w:t>&lt;/</w:t>
+      </w:r>
+      <w:proofErr w:type="spellStart"/>
+      <w:r>
+        <w:t>NetworkConfig</w:t>
+      </w:r>
+      <w:proofErr w:type="spellEnd"/>
+      <w:r>
+        <w:t>&gt;</w:t>
       </w:r>
     </w:p>
     <w:tbl>
@@ -6303,7 +6574,55 @@
                 <w:i/>
                 <w:iCs/>
               </w:rPr>
-              <w:t>&lt;NeuronRange start="S" end="E"&gt; with any of the following parameters: &lt;VTh&gt;, &lt;refractory&gt;, &lt;RLeak&gt;</w:t>
+              <w:t>&lt;</w:t>
+            </w:r>
+            <w:proofErr w:type="spellStart"/>
+            <w:r>
+              <w:rPr>
+                <w:i/>
+                <w:iCs/>
+              </w:rPr>
+              <w:t>NeuronRange</w:t>
+            </w:r>
+            <w:proofErr w:type="spellEnd"/>
+            <w:r>
+              <w:rPr>
+                <w:i/>
+                <w:iCs/>
+              </w:rPr>
+              <w:t xml:space="preserve"> start="S" end="E"&gt; with any of the following parameters: &lt;</w:t>
+            </w:r>
+            <w:proofErr w:type="spellStart"/>
+            <w:r>
+              <w:rPr>
+                <w:i/>
+                <w:iCs/>
+              </w:rPr>
+              <w:t>VTh</w:t>
+            </w:r>
+            <w:proofErr w:type="spellEnd"/>
+            <w:r>
+              <w:rPr>
+                <w:i/>
+                <w:iCs/>
+              </w:rPr>
+              <w:t>&gt;, &lt;refractory&gt;, &lt;</w:t>
+            </w:r>
+            <w:proofErr w:type="spellStart"/>
+            <w:r>
+              <w:rPr>
+                <w:i/>
+                <w:iCs/>
+              </w:rPr>
+              <w:t>RLeak</w:t>
+            </w:r>
+            <w:proofErr w:type="spellEnd"/>
+            <w:r>
+              <w:rPr>
+                <w:i/>
+                <w:iCs/>
+              </w:rPr>
+              <w:t>&gt;</w:t>
             </w:r>
           </w:p>
           <w:p>
@@ -6342,7 +6661,39 @@
                 <w:i/>
                 <w:iCs/>
               </w:rPr>
-              <w:t>with any of the following parameters: &lt;VTh&gt;, &lt;refractory&gt;, &lt;RLeak&gt;</w:t>
+              <w:t>with any of the following parameters: &lt;</w:t>
+            </w:r>
+            <w:proofErr w:type="spellStart"/>
+            <w:r>
+              <w:rPr>
+                <w:i/>
+                <w:iCs/>
+              </w:rPr>
+              <w:t>VTh</w:t>
+            </w:r>
+            <w:proofErr w:type="spellEnd"/>
+            <w:r>
+              <w:rPr>
+                <w:i/>
+                <w:iCs/>
+              </w:rPr>
+              <w:t>&gt;, &lt;refractory&gt;, &lt;</w:t>
+            </w:r>
+            <w:proofErr w:type="spellStart"/>
+            <w:r>
+              <w:rPr>
+                <w:i/>
+                <w:iCs/>
+              </w:rPr>
+              <w:t>RLeak</w:t>
+            </w:r>
+            <w:proofErr w:type="spellEnd"/>
+            <w:r>
+              <w:rPr>
+                <w:i/>
+                <w:iCs/>
+              </w:rPr>
+              <w:t>&gt;</w:t>
             </w:r>
           </w:p>
         </w:tc>
@@ -6475,8 +6826,8 @@
           <w:highlight w:val="yellow"/>
         </w:rPr>
       </w:pPr>
-      <w:bookmarkStart w:id="62" w:name="_Ref205374287"/>
-      <w:bookmarkStart w:id="63" w:name="_Toc214371667"/>
+      <w:bookmarkStart w:id="30" w:name="_Ref205374287"/>
+      <w:bookmarkStart w:id="31" w:name="_Toc214376401"/>
       <w:r>
         <w:t xml:space="preserve">Table </w:t>
       </w:r>
@@ -6506,11 +6857,11 @@
           <w:t>2</w:t>
         </w:r>
       </w:fldSimple>
-      <w:bookmarkEnd w:id="62"/>
+      <w:bookmarkEnd w:id="30"/>
       <w:r>
         <w:t>: BIU Network XML Configuration Parameter Definitions</w:t>
       </w:r>
-      <w:bookmarkEnd w:id="63"/>
+      <w:bookmarkEnd w:id="31"/>
     </w:p>
     <w:tbl>
       <w:tblPr>
@@ -6661,7 +7012,15 @@
               <w:keepNext/>
             </w:pPr>
             <w:r>
-              <w:t>Femtofarads (fF)</w:t>
+              <w:t>Femtofarads (</w:t>
+            </w:r>
+            <w:proofErr w:type="spellStart"/>
+            <w:r>
+              <w:t>fF</w:t>
+            </w:r>
+            <w:proofErr w:type="spellEnd"/>
+            <w:r>
+              <w:t>)</w:t>
             </w:r>
           </w:p>
         </w:tc>
@@ -6739,7 +7098,15 @@
               <w:pStyle w:val="TabNormal"/>
             </w:pPr>
             <w:r>
-              <w:t>Femtofarads (fF)</w:t>
+              <w:t>Femtofarads (</w:t>
+            </w:r>
+            <w:proofErr w:type="spellStart"/>
+            <w:r>
+              <w:t>fF</w:t>
+            </w:r>
+            <w:proofErr w:type="spellEnd"/>
+            <w:r>
+              <w:t>)</w:t>
             </w:r>
           </w:p>
         </w:tc>
@@ -6782,9 +7149,11 @@
             <w:pPr>
               <w:pStyle w:val="TabNormal"/>
             </w:pPr>
+            <w:proofErr w:type="spellStart"/>
             <w:r>
               <w:t>VDD</w:t>
             </w:r>
+            <w:proofErr w:type="spellEnd"/>
           </w:p>
         </w:tc>
         <w:tc>
@@ -6852,9 +7221,11 @@
             <w:pPr>
               <w:pStyle w:val="TabNormal"/>
             </w:pPr>
+            <w:proofErr w:type="spellStart"/>
             <w:r>
               <w:t>VTh</w:t>
             </w:r>
+            <w:proofErr w:type="spellEnd"/>
           </w:p>
         </w:tc>
         <w:tc>
@@ -6922,9 +7293,11 @@
             <w:pPr>
               <w:pStyle w:val="TabNormal"/>
             </w:pPr>
+            <w:proofErr w:type="spellStart"/>
             <w:r>
               <w:t>WS</w:t>
             </w:r>
+            <w:proofErr w:type="spellEnd"/>
           </w:p>
         </w:tc>
         <w:tc>
@@ -6975,16 +7348,26 @@
               <w:pStyle w:val="TabBul1"/>
             </w:pPr>
             <w:r>
-              <w:t>Positive = VDD</w:t>
-            </w:r>
+              <w:t xml:space="preserve">Positive = </w:t>
+            </w:r>
+            <w:proofErr w:type="spellStart"/>
+            <w:r>
+              <w:t>VDD</w:t>
+            </w:r>
+            <w:proofErr w:type="spellEnd"/>
           </w:p>
           <w:p>
             <w:pPr>
               <w:pStyle w:val="TabBul1"/>
             </w:pPr>
             <w:r>
-              <w:t>Negative = VSS</w:t>
-            </w:r>
+              <w:t xml:space="preserve">Negative = </w:t>
+            </w:r>
+            <w:proofErr w:type="spellStart"/>
+            <w:r>
+              <w:t>VSS</w:t>
+            </w:r>
+            <w:proofErr w:type="spellEnd"/>
           </w:p>
         </w:tc>
       </w:tr>
@@ -7173,7 +7556,15 @@
               <w:pStyle w:val="TabNormal"/>
             </w:pPr>
             <w:r>
-              <w:t>Femtofarads (fF)</w:t>
+              <w:t>Femtofarads (</w:t>
+            </w:r>
+            <w:proofErr w:type="spellStart"/>
+            <w:r>
+              <w:t>fF</w:t>
+            </w:r>
+            <w:proofErr w:type="spellEnd"/>
+            <w:r>
+              <w:t>)</w:t>
             </w:r>
           </w:p>
         </w:tc>
@@ -7185,8 +7576,15 @@
             <w:pPr>
               <w:pStyle w:val="TabNormal"/>
             </w:pPr>
-            <w:r>
-              <w:t>5e-15</w:t>
+            <w:proofErr w:type="spellStart"/>
+            <w:proofErr w:type="gramStart"/>
+            <w:r>
+              <w:t>5e</w:t>
+            </w:r>
+            <w:proofErr w:type="spellEnd"/>
+            <w:proofErr w:type="gramEnd"/>
+            <w:r>
+              <w:t>-15</w:t>
             </w:r>
           </w:p>
         </w:tc>
@@ -7216,9 +7614,11 @@
             <w:pPr>
               <w:pStyle w:val="TabNormal"/>
             </w:pPr>
+            <w:proofErr w:type="spellStart"/>
             <w:r>
               <w:t>Vm</w:t>
             </w:r>
+            <w:proofErr w:type="spellEnd"/>
           </w:p>
         </w:tc>
         <w:tc>
@@ -7359,9 +7759,11 @@
             <w:pPr>
               <w:pStyle w:val="TabNormal"/>
             </w:pPr>
+            <w:proofErr w:type="spellStart"/>
             <w:r>
               <w:t>DSBitWidth</w:t>
             </w:r>
+            <w:proofErr w:type="spellEnd"/>
           </w:p>
         </w:tc>
         <w:tc>
@@ -7450,9 +7852,11 @@
             <w:pPr>
               <w:pStyle w:val="TabNormal"/>
             </w:pPr>
+            <w:proofErr w:type="spellStart"/>
             <w:r>
               <w:t>DSClockMHz</w:t>
             </w:r>
+            <w:proofErr w:type="spellEnd"/>
           </w:p>
         </w:tc>
         <w:tc>
@@ -7544,9 +7948,11 @@
             <w:pPr>
               <w:pStyle w:val="TabNormal"/>
             </w:pPr>
+            <w:proofErr w:type="spellStart"/>
             <w:r>
               <w:t>DSMode</w:t>
             </w:r>
+            <w:proofErr w:type="spellEnd"/>
           </w:p>
         </w:tc>
         <w:tc>
@@ -7613,9 +8019,19 @@
             <w:pPr>
               <w:pStyle w:val="TabNormal"/>
             </w:pPr>
-            <w:r>
-              <w:t>ThresholdMode | FrequencyMode</w:t>
-            </w:r>
+            <w:proofErr w:type="spellStart"/>
+            <w:r>
+              <w:t>ThresholdMode</w:t>
+            </w:r>
+            <w:proofErr w:type="spellEnd"/>
+            <w:r>
+              <w:t xml:space="preserve"> | </w:t>
+            </w:r>
+            <w:proofErr w:type="spellStart"/>
+            <w:r>
+              <w:t>FrequencyMode</w:t>
+            </w:r>
+            <w:proofErr w:type="spellEnd"/>
           </w:p>
         </w:tc>
         <w:tc>
@@ -7729,7 +8145,23 @@
                 <w:i/>
                 <w:iCs/>
               </w:rPr>
-              <w:t>Each line shall contain values corresponding to the neurons in the first layer (without delimiters), representing the input current for each time step (or input channel).</w:t>
+              <w:t xml:space="preserve">Each line shall contain values corresponding to the neurons in the first layer (without delimiters), representing the </w:t>
+            </w:r>
+            <w:proofErr w:type="gramStart"/>
+            <w:r>
+              <w:rPr>
+                <w:i/>
+                <w:iCs/>
+              </w:rPr>
+              <w:t>input current</w:t>
+            </w:r>
+            <w:proofErr w:type="gramEnd"/>
+            <w:r>
+              <w:rPr>
+                <w:i/>
+                <w:iCs/>
+              </w:rPr>
+              <w:t xml:space="preserve"> for each time step (or input channel).</w:t>
             </w:r>
           </w:p>
         </w:tc>
@@ -7993,8 +8425,8 @@
       <w:pPr>
         <w:pStyle w:val="Heading2"/>
       </w:pPr>
-      <w:bookmarkStart w:id="64" w:name="_Ref204517580"/>
-      <w:bookmarkStart w:id="65" w:name="_Toc214371658"/>
+      <w:bookmarkStart w:id="32" w:name="_Ref204517580"/>
+      <w:bookmarkStart w:id="33" w:name="_Toc214376392"/>
       <w:r>
         <w:lastRenderedPageBreak/>
         <w:t xml:space="preserve">Step 2: </w:t>
@@ -8008,8 +8440,8 @@
       <w:r>
         <w:t>ile</w:t>
       </w:r>
-      <w:bookmarkEnd w:id="64"/>
-      <w:bookmarkEnd w:id="65"/>
+      <w:bookmarkEnd w:id="32"/>
+      <w:bookmarkEnd w:id="33"/>
     </w:p>
     <w:p>
       <w:pPr>
@@ -8072,7 +8504,23 @@
         <w:ind w:left="2127"/>
       </w:pPr>
       <w:r>
-        <w:t xml:space="preserve">    "output_directory": "./Tests/SNN/LIF/sin_current_test/",</w:t>
+        <w:t xml:space="preserve">    "</w:t>
+      </w:r>
+      <w:proofErr w:type="spellStart"/>
+      <w:r>
+        <w:t>output_directory</w:t>
+      </w:r>
+      <w:proofErr w:type="spellEnd"/>
+      <w:r>
+        <w:t>": "./Tests/SNN/LIF/</w:t>
+      </w:r>
+      <w:proofErr w:type="spellStart"/>
+      <w:r>
+        <w:t>sin_current_test</w:t>
+      </w:r>
+      <w:proofErr w:type="spellEnd"/>
+      <w:r>
+        <w:t>/",</w:t>
       </w:r>
     </w:p>
     <w:p>
@@ -8082,7 +8530,23 @@
         <w:ind w:left="2127"/>
       </w:pPr>
       <w:r>
-        <w:t xml:space="preserve">    "xml_config_path": "./Tests/SNN/LIF/sin_current_test/testFull.xml",</w:t>
+        <w:t xml:space="preserve">    "</w:t>
+      </w:r>
+      <w:proofErr w:type="spellStart"/>
+      <w:r>
+        <w:t>xml_config_path</w:t>
+      </w:r>
+      <w:proofErr w:type="spellEnd"/>
+      <w:r>
+        <w:t>": "./Tests/SNN/LIF/</w:t>
+      </w:r>
+      <w:proofErr w:type="spellStart"/>
+      <w:r>
+        <w:t>sin_current_test</w:t>
+      </w:r>
+      <w:proofErr w:type="spellEnd"/>
+      <w:r>
+        <w:t>/testFull.xml",</w:t>
       </w:r>
     </w:p>
     <w:p>
@@ -8092,7 +8556,23 @@
         <w:ind w:left="2127"/>
       </w:pPr>
       <w:r>
-        <w:t xml:space="preserve">    "data_input_file": "./Tests/SNN/LIF/sin_current_test/input.txt",</w:t>
+        <w:t xml:space="preserve">    "</w:t>
+      </w:r>
+      <w:proofErr w:type="spellStart"/>
+      <w:r>
+        <w:t>data_input_file</w:t>
+      </w:r>
+      <w:proofErr w:type="spellEnd"/>
+      <w:r>
+        <w:t>": "./Tests/SNN/LIF/</w:t>
+      </w:r>
+      <w:proofErr w:type="spellStart"/>
+      <w:r>
+        <w:t>sin_current_test</w:t>
+      </w:r>
+      <w:proofErr w:type="spellEnd"/>
+      <w:r>
+        <w:t>/input.txt",</w:t>
       </w:r>
     </w:p>
     <w:p>
@@ -8103,7 +8583,15 @@
       </w:pPr>
       <w:r>
         <w:tab/>
-        <w:t>"progress_interval_seconds": 2</w:t>
+        <w:t>"</w:t>
+      </w:r>
+      <w:proofErr w:type="spellStart"/>
+      <w:r>
+        <w:t>progress_interval_seconds</w:t>
+      </w:r>
+      <w:proofErr w:type="spellEnd"/>
+      <w:r>
+        <w:t>": 2</w:t>
       </w:r>
     </w:p>
     <w:p>
@@ -8142,7 +8630,23 @@
         <w:ind w:left="2127"/>
       </w:pPr>
       <w:r>
-        <w:t xml:space="preserve">  "output_directory": "./Tests/SNN/BIU/output_directory",</w:t>
+        <w:t xml:space="preserve">  "</w:t>
+      </w:r>
+      <w:proofErr w:type="spellStart"/>
+      <w:r>
+        <w:t>output_directory</w:t>
+      </w:r>
+      <w:proofErr w:type="spellEnd"/>
+      <w:r>
+        <w:t>": "./Tests/SNN/BIU/</w:t>
+      </w:r>
+      <w:proofErr w:type="spellStart"/>
+      <w:r>
+        <w:t>output_directory</w:t>
+      </w:r>
+      <w:proofErr w:type="spellEnd"/>
+      <w:r>
+        <w:t>",</w:t>
       </w:r>
     </w:p>
     <w:p>
@@ -8152,7 +8656,15 @@
         <w:ind w:left="2127"/>
       </w:pPr>
       <w:r>
-        <w:t xml:space="preserve">  "xml_config_path": "./Tests/SNN/BIU/test.xml",</w:t>
+        <w:t xml:space="preserve">  "</w:t>
+      </w:r>
+      <w:proofErr w:type="spellStart"/>
+      <w:r>
+        <w:t>xml_config_path</w:t>
+      </w:r>
+      <w:proofErr w:type="spellEnd"/>
+      <w:r>
+        <w:t>": "./Tests/SNN/BIU/test.xml",</w:t>
       </w:r>
     </w:p>
     <w:p>
@@ -8162,7 +8674,15 @@
         <w:ind w:left="2127"/>
       </w:pPr>
       <w:r>
-        <w:t xml:space="preserve">  "sup_xml_config_path": "./Tests/SNN/BIU/supervisor.xml",</w:t>
+        <w:t xml:space="preserve">  "</w:t>
+      </w:r>
+      <w:proofErr w:type="spellStart"/>
+      <w:r>
+        <w:t>sup_xml_config_path</w:t>
+      </w:r>
+      <w:proofErr w:type="spellEnd"/>
+      <w:r>
+        <w:t>": "./Tests/SNN/BIU/supervisor.xml",</w:t>
       </w:r>
     </w:p>
     <w:p>
@@ -8172,7 +8692,15 @@
         <w:ind w:left="2127"/>
       </w:pPr>
       <w:r>
-        <w:t xml:space="preserve">  "data_input_file": "./Tests/SNN/BIU/input.txt",</w:t>
+        <w:t xml:space="preserve">  "</w:t>
+      </w:r>
+      <w:proofErr w:type="spellStart"/>
+      <w:r>
+        <w:t>data_input_file</w:t>
+      </w:r>
+      <w:proofErr w:type="spellEnd"/>
+      <w:r>
+        <w:t>": "./Tests/SNN/BIU/input.txt",</w:t>
       </w:r>
     </w:p>
     <w:p>
@@ -8182,7 +8710,15 @@
         <w:ind w:left="2127"/>
       </w:pPr>
       <w:r>
-        <w:t xml:space="preserve">  "synapses_energy_table_path": "./Tests/SNN/BIU/Spike-in_vs_Not_spike-in.csv",</w:t>
+        <w:t xml:space="preserve">  "</w:t>
+      </w:r>
+      <w:proofErr w:type="spellStart"/>
+      <w:r>
+        <w:t>synapses_energy_table_path</w:t>
+      </w:r>
+      <w:proofErr w:type="spellEnd"/>
+      <w:r>
+        <w:t>": "./Tests/SNN/BIU/Spike-in_vs_Not_spike-in.csv",</w:t>
       </w:r>
     </w:p>
     <w:p>
@@ -8192,7 +8728,15 @@
         <w:ind w:left="2127"/>
       </w:pPr>
       <w:r>
-        <w:t xml:space="preserve">  "neuron_energy_table_path": "./Tests/SNN/BIU/Energy_Neuron_CSV_Content.csv",</w:t>
+        <w:t xml:space="preserve">  "</w:t>
+      </w:r>
+      <w:proofErr w:type="spellStart"/>
+      <w:r>
+        <w:t>neuron_energy_table_path</w:t>
+      </w:r>
+      <w:proofErr w:type="spellEnd"/>
+      <w:r>
+        <w:t>": "./Tests/SNN/BIU/Energy_Neuron_CSV_Content.csv",</w:t>
       </w:r>
     </w:p>
     <w:p>
@@ -8202,7 +8746,15 @@
         <w:ind w:left="2127"/>
       </w:pPr>
       <w:r>
-        <w:t xml:space="preserve">  "progress_interval_seconds": 2</w:t>
+        <w:t xml:space="preserve">  "</w:t>
+      </w:r>
+      <w:proofErr w:type="spellStart"/>
+      <w:r>
+        <w:t>progress_interval_seconds</w:t>
+      </w:r>
+      <w:proofErr w:type="spellEnd"/>
+      <w:r>
+        <w:t>": 2</w:t>
       </w:r>
     </w:p>
     <w:p>
@@ -8281,6 +8833,7 @@
                 <w:iCs/>
               </w:rPr>
             </w:pPr>
+            <w:proofErr w:type="spellStart"/>
             <w:r>
               <w:rPr>
                 <w:b/>
@@ -8290,6 +8843,7 @@
               </w:rPr>
               <w:t>sup_xml_config_path</w:t>
             </w:r>
+            <w:proofErr w:type="spellEnd"/>
             <w:r>
               <w:rPr>
                 <w:i/>
@@ -8312,6 +8866,7 @@
                 <w:iCs/>
               </w:rPr>
             </w:pPr>
+            <w:proofErr w:type="spellStart"/>
             <w:r>
               <w:rPr>
                 <w:b/>
@@ -8321,6 +8876,7 @@
               </w:rPr>
               <w:t>neuron_energy_table_path</w:t>
             </w:r>
+            <w:proofErr w:type="spellEnd"/>
             <w:r>
               <w:rPr>
                 <w:i/>
@@ -8378,6 +8934,7 @@
                 <w:iCs/>
               </w:rPr>
             </w:pPr>
+            <w:proofErr w:type="spellStart"/>
             <w:r>
               <w:rPr>
                 <w:b/>
@@ -8387,6 +8944,7 @@
               </w:rPr>
               <w:t>synapses_energy_table_path</w:t>
             </w:r>
+            <w:proofErr w:type="spellEnd"/>
             <w:r>
               <w:rPr>
                 <w:b/>
@@ -8471,6 +9029,7 @@
               </w:rPr>
               <w:t xml:space="preserve">are read by </w:t>
             </w:r>
+            <w:proofErr w:type="spellStart"/>
             <w:r>
               <w:rPr>
                 <w:b/>
@@ -8480,6 +9039,7 @@
               </w:rPr>
               <w:t>parseConfigFromFile</w:t>
             </w:r>
+            <w:proofErr w:type="spellEnd"/>
             <w:r>
               <w:rPr>
                 <w:i/>
@@ -8487,6 +9047,7 @@
               </w:rPr>
               <w:t xml:space="preserve"> and copied into </w:t>
             </w:r>
+            <w:proofErr w:type="spellStart"/>
             <w:r>
               <w:rPr>
                 <w:b/>
@@ -8496,6 +9057,7 @@
               </w:rPr>
               <w:t>NetworkParameters</w:t>
             </w:r>
+            <w:proofErr w:type="spellEnd"/>
             <w:r>
               <w:rPr>
                 <w:i/>
@@ -8525,8 +9087,8 @@
       <w:pPr>
         <w:pStyle w:val="Heading2"/>
       </w:pPr>
-      <w:bookmarkStart w:id="66" w:name="_Ref204517593"/>
-      <w:bookmarkStart w:id="67" w:name="_Toc214371659"/>
+      <w:bookmarkStart w:id="34" w:name="_Ref204517593"/>
+      <w:bookmarkStart w:id="35" w:name="_Toc214376393"/>
       <w:r>
         <w:t xml:space="preserve">Step </w:t>
       </w:r>
@@ -8545,8 +9107,13 @@
       <w:r>
         <w:t xml:space="preserve"> the </w:t>
       </w:r>
-      <w:r>
-        <w:t xml:space="preserve">NemoSim </w:t>
+      <w:proofErr w:type="spellStart"/>
+      <w:r>
+        <w:t>NemoSim</w:t>
+      </w:r>
+      <w:proofErr w:type="spellEnd"/>
+      <w:r>
+        <w:t xml:space="preserve"> </w:t>
       </w:r>
       <w:r>
         <w:t>Simulator</w:t>
@@ -8554,8 +9121,8 @@
       <w:r>
         <w:t xml:space="preserve"> Tool</w:t>
       </w:r>
-      <w:bookmarkEnd w:id="66"/>
-      <w:bookmarkEnd w:id="67"/>
+      <w:bookmarkEnd w:id="34"/>
+      <w:bookmarkEnd w:id="35"/>
     </w:p>
     <w:p>
       <w:pPr>
@@ -8617,9 +9184,11 @@
       <w:r>
         <w:t xml:space="preserve">NEMOSIM.exe </w:t>
       </w:r>
+      <w:proofErr w:type="spellStart"/>
       <w:r>
         <w:t>config.json</w:t>
       </w:r>
+      <w:proofErr w:type="spellEnd"/>
     </w:p>
     <w:p>
       <w:pPr>
@@ -8632,7 +9201,15 @@
         <w:ind w:left="1701"/>
       </w:pPr>
       <w:r>
-        <w:t xml:space="preserve">While the NemoSim is running, it will display progress messages on the screen, as demonstrated in </w:t>
+        <w:t xml:space="preserve">While the </w:t>
+      </w:r>
+      <w:proofErr w:type="spellStart"/>
+      <w:r>
+        <w:t>NemoSim</w:t>
+      </w:r>
+      <w:proofErr w:type="spellEnd"/>
+      <w:r>
+        <w:t xml:space="preserve"> is running, it will display progress messages on the screen, as demonstrated in </w:t>
       </w:r>
       <w:r>
         <w:fldChar w:fldCharType="begin"/>
@@ -8707,8 +9284,8 @@
       <w:pPr>
         <w:pStyle w:val="Caption"/>
       </w:pPr>
-      <w:bookmarkStart w:id="68" w:name="_Ref204526948"/>
-      <w:bookmarkStart w:id="69" w:name="_Toc214371665"/>
+      <w:bookmarkStart w:id="36" w:name="_Ref204526948"/>
+      <w:bookmarkStart w:id="37" w:name="_Toc214376399"/>
       <w:r>
         <w:t xml:space="preserve">Example </w:t>
       </w:r>
@@ -8738,11 +9315,19 @@
           <w:t>1</w:t>
         </w:r>
       </w:fldSimple>
-      <w:bookmarkEnd w:id="68"/>
-      <w:r>
-        <w:t>: NemoSim Progress Messages</w:t>
-      </w:r>
-      <w:bookmarkEnd w:id="69"/>
+      <w:bookmarkEnd w:id="36"/>
+      <w:r>
+        <w:t xml:space="preserve">: </w:t>
+      </w:r>
+      <w:proofErr w:type="spellStart"/>
+      <w:r>
+        <w:t>NemoSim</w:t>
+      </w:r>
+      <w:proofErr w:type="spellEnd"/>
+      <w:r>
+        <w:t xml:space="preserve"> Progress Messages</w:t>
+      </w:r>
+      <w:bookmarkEnd w:id="37"/>
     </w:p>
     <w:p>
       <w:pPr>
@@ -8768,7 +9353,7 @@
                     </pic:cNvPicPr>
                   </pic:nvPicPr>
                   <pic:blipFill rotWithShape="1">
-                    <a:blip r:embed="rId30">
+                    <a:blip r:embed="rId26">
                       <a:extLst>
                         <a:ext uri="{28A0092B-C50C-407E-A947-70E740481C1C}">
                           <a14:useLocalDpi xmlns:a14="http://schemas.microsoft.com/office/drawing/2010/main" val="0"/>
@@ -8809,8 +9394,8 @@
       <w:pPr>
         <w:pStyle w:val="Heading2"/>
       </w:pPr>
-      <w:bookmarkStart w:id="70" w:name="_Ref204517597"/>
-      <w:bookmarkStart w:id="71" w:name="_Toc214371660"/>
+      <w:bookmarkStart w:id="38" w:name="_Ref204517597"/>
+      <w:bookmarkStart w:id="39" w:name="_Toc214376394"/>
       <w:r>
         <w:lastRenderedPageBreak/>
         <w:t>Step</w:t>
@@ -8839,8 +9424,8 @@
       <w:r>
         <w:t xml:space="preserve"> Outputs</w:t>
       </w:r>
-      <w:bookmarkEnd w:id="70"/>
-      <w:bookmarkEnd w:id="71"/>
+      <w:bookmarkEnd w:id="38"/>
+      <w:bookmarkEnd w:id="39"/>
     </w:p>
     <w:p>
       <w:pPr>
@@ -8848,7 +9433,15 @@
         <w:keepNext/>
       </w:pPr>
       <w:r>
-        <w:t>When the NemoSim has finished running, it generates</w:t>
+        <w:t xml:space="preserve">When the </w:t>
+      </w:r>
+      <w:proofErr w:type="spellStart"/>
+      <w:r>
+        <w:t>NemoSim</w:t>
+      </w:r>
+      <w:proofErr w:type="spellEnd"/>
+      <w:r>
+        <w:t xml:space="preserve"> has finished running, it generates</w:t>
       </w:r>
       <w:r>
         <w:t xml:space="preserve"> output files</w:t>
@@ -8969,6 +9562,7 @@
         <w:pStyle w:val="Bullet2"/>
         <w:keepNext/>
       </w:pPr>
+      <w:proofErr w:type="spellStart"/>
       <w:r>
         <w:rPr>
           <w:b/>
@@ -8976,6 +9570,7 @@
         </w:rPr>
         <w:t>Iins</w:t>
       </w:r>
+      <w:proofErr w:type="spellEnd"/>
       <w:r>
         <w:rPr>
           <w:b/>
@@ -9048,6 +9643,7 @@
         <w:pStyle w:val="Bullet2"/>
         <w:keepNext/>
       </w:pPr>
+      <w:proofErr w:type="spellStart"/>
       <w:r>
         <w:rPr>
           <w:b/>
@@ -9062,6 +9658,7 @@
         </w:rPr>
         <w:t>ms</w:t>
       </w:r>
+      <w:proofErr w:type="spellEnd"/>
       <w:r>
         <w:rPr>
           <w:b/>
@@ -9134,6 +9731,7 @@
         <w:pStyle w:val="Bullet2"/>
         <w:keepNext/>
       </w:pPr>
+      <w:proofErr w:type="spellStart"/>
       <w:r>
         <w:rPr>
           <w:b/>
@@ -9141,6 +9739,7 @@
         </w:rPr>
         <w:t>Vouts</w:t>
       </w:r>
+      <w:proofErr w:type="spellEnd"/>
       <w:r>
         <w:rPr>
           <w:b/>
@@ -9320,6 +9919,7 @@
       <w:pPr>
         <w:pStyle w:val="Bullet2"/>
       </w:pPr>
+      <w:proofErr w:type="spellStart"/>
       <w:r>
         <w:rPr>
           <w:b/>
@@ -9327,6 +9927,7 @@
         </w:rPr>
         <w:t>Vns</w:t>
       </w:r>
+      <w:proofErr w:type="spellEnd"/>
       <w:r>
         <w:rPr>
           <w:b/>
@@ -9635,14 +10236,14 @@
       <w:pPr>
         <w:pStyle w:val="Heading1"/>
       </w:pPr>
-      <w:bookmarkStart w:id="72" w:name="_Ref204527360"/>
-      <w:bookmarkStart w:id="73" w:name="_Toc214371661"/>
+      <w:bookmarkStart w:id="40" w:name="_Ref204527360"/>
+      <w:bookmarkStart w:id="41" w:name="_Toc214376395"/>
       <w:r>
         <w:lastRenderedPageBreak/>
         <w:t>Error Handling</w:t>
       </w:r>
-      <w:bookmarkEnd w:id="72"/>
-      <w:bookmarkEnd w:id="73"/>
+      <w:bookmarkEnd w:id="40"/>
+      <w:bookmarkEnd w:id="41"/>
     </w:p>
     <w:tbl>
       <w:tblPr>
@@ -9763,12 +10364,21 @@
               </w:rPr>
               <w:t xml:space="preserve"> stop the </w:t>
             </w:r>
+            <w:proofErr w:type="spellStart"/>
             <w:r>
               <w:rPr>
                 <w:i/>
                 <w:iCs/>
               </w:rPr>
-              <w:t>NemoSim S</w:t>
+              <w:t>NemoSim</w:t>
+            </w:r>
+            <w:proofErr w:type="spellEnd"/>
+            <w:r>
+              <w:rPr>
+                <w:i/>
+                <w:iCs/>
+              </w:rPr>
+              <w:t xml:space="preserve"> S</w:t>
             </w:r>
             <w:r>
               <w:rPr>
@@ -9792,11 +10402,11 @@
       <w:pPr>
         <w:pStyle w:val="Heading2"/>
       </w:pPr>
-      <w:bookmarkStart w:id="74" w:name="_Toc214371662"/>
+      <w:bookmarkStart w:id="42" w:name="_Toc214376396"/>
       <w:r>
         <w:t>Error Message Formats</w:t>
       </w:r>
-      <w:bookmarkEnd w:id="74"/>
+      <w:bookmarkEnd w:id="42"/>
     </w:p>
     <w:p>
       <w:pPr>
@@ -9821,7 +10431,15 @@
         <w:ind w:left="1701"/>
       </w:pPr>
       <w:r>
-        <w:t>Error: No &lt;NetworkConfig&gt; root element found.</w:t>
+        <w:t>Error: No &lt;</w:t>
+      </w:r>
+      <w:proofErr w:type="spellStart"/>
+      <w:r>
+        <w:t>NetworkConfig</w:t>
+      </w:r>
+      <w:proofErr w:type="spellEnd"/>
+      <w:r>
+        <w:t>&gt; root element found.</w:t>
       </w:r>
     </w:p>
     <w:p>
@@ -9830,84 +10448,117 @@
         <w:ind w:left="1701"/>
       </w:pPr>
       <w:r>
-        <w:t>Error: Network type attribute not found in &lt;NetworkConfig&gt;.</w:t>
+        <w:t>Error: Network type attribute not found in &lt;</w:t>
+      </w:r>
+      <w:proofErr w:type="spellStart"/>
+      <w:r>
+        <w:t>NetworkConfig</w:t>
+      </w:r>
+      <w:proofErr w:type="spellEnd"/>
+      <w:r>
+        <w:t>&gt;.</w:t>
       </w:r>
     </w:p>
     <w:p>
       <w:pPr>
         <w:pStyle w:val="Heading2"/>
       </w:pPr>
-      <w:bookmarkStart w:id="75" w:name="_Ref205977406"/>
-      <w:bookmarkStart w:id="76" w:name="_Toc214371663"/>
+      <w:bookmarkStart w:id="43" w:name="_Ref205977406"/>
+      <w:bookmarkStart w:id="44" w:name="_Toc214376397"/>
       <w:r>
         <w:t>Possible Return Codes</w:t>
       </w:r>
-      <w:bookmarkEnd w:id="75"/>
-      <w:bookmarkEnd w:id="76"/>
+      <w:bookmarkEnd w:id="43"/>
+      <w:bookmarkEnd w:id="44"/>
     </w:p>
     <w:p>
       <w:pPr>
         <w:pStyle w:val="BodyText"/>
       </w:pPr>
       <w:r>
-        <w:t>The code uses TinyXML2, which defines error codes such as:</w:t>
+        <w:t xml:space="preserve">The code uses </w:t>
+      </w:r>
+      <w:proofErr w:type="spellStart"/>
+      <w:r>
+        <w:t>TinyXML2</w:t>
+      </w:r>
+      <w:proofErr w:type="spellEnd"/>
+      <w:r>
+        <w:t>, which defines error codes such as:</w:t>
       </w:r>
     </w:p>
     <w:p>
       <w:pPr>
         <w:pStyle w:val="Bullet1"/>
       </w:pPr>
-      <w:r>
-        <w:t>XML_SUCCESS (0): Success</w:t>
+      <w:proofErr w:type="spellStart"/>
+      <w:r>
+        <w:t>XML_SUCCESS</w:t>
+      </w:r>
+      <w:proofErr w:type="spellEnd"/>
+      <w:r>
+        <w:t xml:space="preserve"> (0): Success</w:t>
       </w:r>
     </w:p>
     <w:p>
       <w:pPr>
         <w:pStyle w:val="Bullet1"/>
       </w:pPr>
+      <w:proofErr w:type="spellStart"/>
       <w:r>
         <w:t>XML_NO_ATTRIBUTE</w:t>
       </w:r>
+      <w:proofErr w:type="spellEnd"/>
     </w:p>
     <w:p>
       <w:pPr>
         <w:pStyle w:val="Bullet1"/>
       </w:pPr>
+      <w:proofErr w:type="spellStart"/>
       <w:r>
         <w:t>XML_WRONG_ATTRIBUTE_TYPE</w:t>
       </w:r>
+      <w:proofErr w:type="spellEnd"/>
     </w:p>
     <w:p>
       <w:pPr>
         <w:pStyle w:val="Bullet1"/>
       </w:pPr>
+      <w:proofErr w:type="spellStart"/>
       <w:r>
         <w:t>XML_ERROR_FILE_NOT_FOUND</w:t>
       </w:r>
+      <w:proofErr w:type="spellEnd"/>
     </w:p>
     <w:p>
       <w:pPr>
         <w:pStyle w:val="Bullet1"/>
       </w:pPr>
+      <w:proofErr w:type="spellStart"/>
       <w:r>
         <w:t>XML_ERROR_FILE_COULD_NOT_BE_OPENED</w:t>
       </w:r>
+      <w:proofErr w:type="spellEnd"/>
     </w:p>
     <w:p>
       <w:pPr>
         <w:pStyle w:val="Bullet1"/>
       </w:pPr>
+      <w:proofErr w:type="spellStart"/>
       <w:r>
         <w:t>XML_ERROR_FILE_READ_ERROR</w:t>
       </w:r>
+      <w:proofErr w:type="spellEnd"/>
     </w:p>
     <w:p>
       <w:pPr>
         <w:pStyle w:val="Bullet1"/>
       </w:pPr>
+      <w:proofErr w:type="spellStart"/>
       <w:r>
         <w:t>XML_ERROR_PARSING_ELEMENT</w:t>
       </w:r>
+      <w:proofErr w:type="spellEnd"/>
     </w:p>
     <w:p>
       <w:pPr>
@@ -9917,11 +10568,17 @@
         <w:t>For the full list, s</w:t>
       </w:r>
       <w:r>
-        <w:t>ee TinyXML2's</w:t>
-      </w:r>
+        <w:t xml:space="preserve">ee </w:t>
+      </w:r>
+      <w:proofErr w:type="spellStart"/>
+      <w:r>
+        <w:t>TinyXML2's</w:t>
+      </w:r>
+      <w:proofErr w:type="spellEnd"/>
       <w:r>
         <w:t xml:space="preserve"> </w:t>
       </w:r>
+      <w:proofErr w:type="spellStart"/>
       <w:r>
         <w:rPr>
           <w:b/>
@@ -9929,9 +10586,15 @@
         </w:rPr>
         <w:t>XMLError</w:t>
       </w:r>
-      <w:r>
-        <w:t xml:space="preserve"> enum</w:t>
-      </w:r>
+      <w:proofErr w:type="spellEnd"/>
+      <w:r>
+        <w:t xml:space="preserve"> </w:t>
+      </w:r>
+      <w:proofErr w:type="spellStart"/>
+      <w:r>
+        <w:t>enum</w:t>
+      </w:r>
+      <w:proofErr w:type="spellEnd"/>
       <w:r>
         <w:t>.</w:t>
       </w:r>
@@ -9983,12 +10646,12 @@
       <w:pPr>
         <w:pStyle w:val="Heading1"/>
       </w:pPr>
-      <w:bookmarkStart w:id="77" w:name="_Toc214371664"/>
+      <w:bookmarkStart w:id="45" w:name="_Toc214376398"/>
       <w:r>
         <w:lastRenderedPageBreak/>
         <w:t>References</w:t>
       </w:r>
-      <w:bookmarkEnd w:id="77"/>
+      <w:bookmarkEnd w:id="45"/>
     </w:p>
     <w:p>
       <w:pPr>
@@ -10085,75 +10748,6 @@
     </w:sectPr>
   </w:body>
 </w:document>
-</file>
-
-<file path=word/comments.xml><?xml version="1.0" encoding="utf-8"?>
-<w:comments xmlns:wpc="http://schemas.microsoft.com/office/word/2010/wordprocessingCanvas" xmlns:cx="http://schemas.microsoft.com/office/drawing/2014/chartex" xmlns:cx1="http://schemas.microsoft.com/office/drawing/2015/9/8/chartex" xmlns:cx2="http://schemas.microsoft.com/office/drawing/2015/10/21/chartex" xmlns:cx3="http://schemas.microsoft.com/office/drawing/2016/5/9/chartex" xmlns:cx4="http://schemas.microsoft.com/office/drawing/2016/5/10/chartex" xmlns:cx5="http://schemas.microsoft.com/office/drawing/2016/5/11/chartex" xmlns:cx6="http://schemas.microsoft.com/office/drawing/2016/5/12/chartex" xmlns:cx7="http://schemas.microsoft.com/office/drawing/2016/5/13/chartex" xmlns:cx8="http://schemas.microsoft.com/office/drawing/2016/5/14/chartex" xmlns:mc="http://schemas.openxmlformats.org/markup-compatibility/2006" xmlns:aink="http://schemas.microsoft.com/office/drawing/2016/ink" xmlns:am3d="http://schemas.microsoft.com/office/drawing/2017/model3d" xmlns:o="urn:schemas-microsoft-com:office:office" xmlns:oel="http://schemas.microsoft.com/office/2019/extlst" xmlns:r="http://schemas.openxmlformats.org/officeDocument/2006/relationships" xmlns:m="http://schemas.openxmlformats.org/officeDocument/2006/math" xmlns:v="urn:schemas-microsoft-com:vml" xmlns:wp14="http://schemas.microsoft.com/office/word/2010/wordprocessingDrawing" xmlns:wp="http://schemas.openxmlformats.org/drawingml/2006/wordprocessingDrawing" xmlns:w10="urn:schemas-microsoft-com:office:word" xmlns:w="http://schemas.openxmlformats.org/wordprocessingml/2006/main" xmlns:w14="http://schemas.microsoft.com/office/word/2010/wordml" xmlns:w15="http://schemas.microsoft.com/office/word/2012/wordml" xmlns:w16cex="http://schemas.microsoft.com/office/word/2018/wordml/cex" xmlns:w16cid="http://schemas.microsoft.com/office/word/2016/wordml/cid" xmlns:w16="http://schemas.microsoft.com/office/word/2018/wordml" xmlns:w16du="http://schemas.microsoft.com/office/word/2023/wordml/word16du" xmlns:w16sdtdh="http://schemas.microsoft.com/office/word/2020/wordml/sdtdatahash" xmlns:w16sdtfl="http://schemas.microsoft.com/office/word/2024/wordml/sdtformatlock" xmlns:w16se="http://schemas.microsoft.com/office/word/2015/wordml/symex" xmlns:wpg="http://schemas.microsoft.com/office/word/2010/wordprocessingGroup" xmlns:wpi="http://schemas.microsoft.com/office/word/2010/wordprocessingInk" xmlns:wne="http://schemas.microsoft.com/office/word/2006/wordml" xmlns:wps="http://schemas.microsoft.com/office/word/2010/wordprocessingShape" mc:Ignorable="w14 w15 w16se w16cid w16 w16cex w16sdtdh w16sdtfl w16du wp14">
-  <w:comment w:id="16" w:author="Yoel Strimling" w:date="2025-11-17T17:10:00Z" w:initials="YS">
-    <w:p>
-      <w:pPr>
-        <w:pStyle w:val="CommentText"/>
-        <w:ind w:left="0"/>
-      </w:pPr>
-      <w:r>
-        <w:rPr>
-          <w:rStyle w:val="CommentReference"/>
-        </w:rPr>
-        <w:annotationRef/>
-      </w:r>
-      <w:r>
-        <w:t>I see that you updated section 2.1 (LIF NW XML (Yflash?) and BIU NW code), updated table 2-2 with new params, and updated section 2.2 BIU NW XML (new params)?</w:t>
-      </w:r>
-    </w:p>
-    <w:p>
-      <w:pPr>
-        <w:pStyle w:val="CommentText"/>
-        <w:ind w:left="0"/>
-      </w:pPr>
-      <w:r>
-        <w:t>How does that map to what you wrote here? please see how we wrote the prev row in the table, and do the same thing here (for example, “in section 2.1, updated…”</w:t>
-      </w:r>
-    </w:p>
-  </w:comment>
-  <w:comment w:id="28" w:author="Yoel Strimling" w:date="2025-11-17T17:03:00Z" w:initials="YS">
-    <w:p>
-      <w:pPr>
-        <w:pStyle w:val="CommentText"/>
-        <w:ind w:left="0"/>
-      </w:pPr>
-      <w:r>
-        <w:rPr>
-          <w:rStyle w:val="CommentReference"/>
-        </w:rPr>
-        <w:annotationRef/>
-      </w:r>
-      <w:r>
-        <w:t>Needs approval when done</w:t>
-      </w:r>
-    </w:p>
-  </w:comment>
-</w:comments>
-</file>
-
-<file path=word/commentsExtended.xml><?xml version="1.0" encoding="utf-8"?>
-<w15:commentsEx xmlns:wpc="http://schemas.microsoft.com/office/word/2010/wordprocessingCanvas" xmlns:cx="http://schemas.microsoft.com/office/drawing/2014/chartex" xmlns:cx1="http://schemas.microsoft.com/office/drawing/2015/9/8/chartex" xmlns:cx2="http://schemas.microsoft.com/office/drawing/2015/10/21/chartex" xmlns:cx3="http://schemas.microsoft.com/office/drawing/2016/5/9/chartex" xmlns:cx4="http://schemas.microsoft.com/office/drawing/2016/5/10/chartex" xmlns:cx5="http://schemas.microsoft.com/office/drawing/2016/5/11/chartex" xmlns:cx6="http://schemas.microsoft.com/office/drawing/2016/5/12/chartex" xmlns:cx7="http://schemas.microsoft.com/office/drawing/2016/5/13/chartex" xmlns:cx8="http://schemas.microsoft.com/office/drawing/2016/5/14/chartex" xmlns:mc="http://schemas.openxmlformats.org/markup-compatibility/2006" xmlns:aink="http://schemas.microsoft.com/office/drawing/2016/ink" xmlns:am3d="http://schemas.microsoft.com/office/drawing/2017/model3d" xmlns:o="urn:schemas-microsoft-com:office:office" xmlns:oel="http://schemas.microsoft.com/office/2019/extlst" xmlns:r="http://schemas.openxmlformats.org/officeDocument/2006/relationships" xmlns:m="http://schemas.openxmlformats.org/officeDocument/2006/math" xmlns:v="urn:schemas-microsoft-com:vml" xmlns:wp14="http://schemas.microsoft.com/office/word/2010/wordprocessingDrawing" xmlns:wp="http://schemas.openxmlformats.org/drawingml/2006/wordprocessingDrawing" xmlns:w10="urn:schemas-microsoft-com:office:word" xmlns:w="http://schemas.openxmlformats.org/wordprocessingml/2006/main" xmlns:w14="http://schemas.microsoft.com/office/word/2010/wordml" xmlns:w15="http://schemas.microsoft.com/office/word/2012/wordml" xmlns:w16cex="http://schemas.microsoft.com/office/word/2018/wordml/cex" xmlns:w16cid="http://schemas.microsoft.com/office/word/2016/wordml/cid" xmlns:w16="http://schemas.microsoft.com/office/word/2018/wordml" xmlns:w16du="http://schemas.microsoft.com/office/word/2023/wordml/word16du" xmlns:w16sdtdh="http://schemas.microsoft.com/office/word/2020/wordml/sdtdatahash" xmlns:w16sdtfl="http://schemas.microsoft.com/office/word/2024/wordml/sdtformatlock" xmlns:w16se="http://schemas.microsoft.com/office/word/2015/wordml/symex" xmlns:wpg="http://schemas.microsoft.com/office/word/2010/wordprocessingGroup" xmlns:wpi="http://schemas.microsoft.com/office/word/2010/wordprocessingInk" xmlns:wne="http://schemas.microsoft.com/office/word/2006/wordml" xmlns:wps="http://schemas.microsoft.com/office/word/2010/wordprocessingShape" mc:Ignorable="w14 w15 w16se w16cid w16 w16cex w16sdtdh w16sdtfl w16du wp14">
-  <w15:commentEx w15:paraId="57F05521" w15:done="0"/>
-  <w15:commentEx w15:paraId="2D64A88B" w15:done="0"/>
-</w15:commentsEx>
-</file>
-
-<file path=word/commentsExtensible.xml><?xml version="1.0" encoding="utf-8"?>
-<w16cex:commentsExtensible xmlns:wpc="http://schemas.microsoft.com/office/word/2010/wordprocessingCanvas" xmlns:cx="http://schemas.microsoft.com/office/drawing/2014/chartex" xmlns:cx1="http://schemas.microsoft.com/office/drawing/2015/9/8/chartex" xmlns:cx2="http://schemas.microsoft.com/office/drawing/2015/10/21/chartex" xmlns:cx3="http://schemas.microsoft.com/office/drawing/2016/5/9/chartex" xmlns:cx4="http://schemas.microsoft.com/office/drawing/2016/5/10/chartex" xmlns:cx5="http://schemas.microsoft.com/office/drawing/2016/5/11/chartex" xmlns:cx6="http://schemas.microsoft.com/office/drawing/2016/5/12/chartex" xmlns:cx7="http://schemas.microsoft.com/office/drawing/2016/5/13/chartex" xmlns:cx8="http://schemas.microsoft.com/office/drawing/2016/5/14/chartex" xmlns:cr="http://schemas.microsoft.com/office/comments/2020/reactions" xmlns:mc="http://schemas.openxmlformats.org/markup-compatibility/2006" xmlns:aink="http://schemas.microsoft.com/office/drawing/2016/ink" xmlns:am3d="http://schemas.microsoft.com/office/drawing/2017/model3d" xmlns:o="urn:schemas-microsoft-com:office:office" xmlns:oel="http://schemas.microsoft.com/office/2019/extlst" xmlns:r="http://schemas.openxmlformats.org/officeDocument/2006/relationships" xmlns:m="http://schemas.openxmlformats.org/officeDocument/2006/math" xmlns:v="urn:schemas-microsoft-com:vml" xmlns:wp14="http://schemas.microsoft.com/office/word/2010/wordprocessingDrawing" xmlns:wp="http://schemas.openxmlformats.org/drawingml/2006/wordprocessingDrawing" xmlns:w10="urn:schemas-microsoft-com:office:word" xmlns:w="http://schemas.openxmlformats.org/wordprocessingml/2006/main" xmlns:w14="http://schemas.microsoft.com/office/word/2010/wordml" xmlns:w15="http://schemas.microsoft.com/office/word/2012/wordml" xmlns:w16cex="http://schemas.microsoft.com/office/word/2018/wordml/cex" xmlns:w16cid="http://schemas.microsoft.com/office/word/2016/wordml/cid" xmlns:w16="http://schemas.microsoft.com/office/word/2018/wordml" xmlns:w16du="http://schemas.microsoft.com/office/word/2023/wordml/word16du" xmlns:w16sdtdh="http://schemas.microsoft.com/office/word/2020/wordml/sdtdatahash" xmlns:w16sdtfl="http://schemas.microsoft.com/office/word/2024/wordml/sdtformatlock" xmlns:w16se="http://schemas.microsoft.com/office/word/2015/wordml/symex" xmlns:wpg="http://schemas.microsoft.com/office/word/2010/wordprocessingGroup" xmlns:wpi="http://schemas.microsoft.com/office/word/2010/wordprocessingInk" xmlns:wne="http://schemas.microsoft.com/office/word/2006/wordml" xmlns:wps="http://schemas.microsoft.com/office/word/2010/wordprocessingShape" mc:Ignorable="w14 w15 w16se w16cid w16 w16cex w16sdtdh w16sdtfl cr w16du wp14">
-  <w16cex:commentExtensible w16cex:durableId="50F4DB2C" w16cex:dateUtc="2025-11-17T15:10:00Z"/>
-  <w16cex:commentExtensible w16cex:durableId="34948EC3" w16cex:dateUtc="2025-11-17T15:03:00Z"/>
-</w16cex:commentsExtensible>
-</file>
-
-<file path=word/commentsIds.xml><?xml version="1.0" encoding="utf-8"?>
-<w16cid:commentsIds xmlns:wpc="http://schemas.microsoft.com/office/word/2010/wordprocessingCanvas" xmlns:cx="http://schemas.microsoft.com/office/drawing/2014/chartex" xmlns:cx1="http://schemas.microsoft.com/office/drawing/2015/9/8/chartex" xmlns:cx2="http://schemas.microsoft.com/office/drawing/2015/10/21/chartex" xmlns:cx3="http://schemas.microsoft.com/office/drawing/2016/5/9/chartex" xmlns:cx4="http://schemas.microsoft.com/office/drawing/2016/5/10/chartex" xmlns:cx5="http://schemas.microsoft.com/office/drawing/2016/5/11/chartex" xmlns:cx6="http://schemas.microsoft.com/office/drawing/2016/5/12/chartex" xmlns:cx7="http://schemas.microsoft.com/office/drawing/2016/5/13/chartex" xmlns:cx8="http://schemas.microsoft.com/office/drawing/2016/5/14/chartex" xmlns:mc="http://schemas.openxmlformats.org/markup-compatibility/2006" xmlns:aink="http://schemas.microsoft.com/office/drawing/2016/ink" xmlns:am3d="http://schemas.microsoft.com/office/drawing/2017/model3d" xmlns:o="urn:schemas-microsoft-com:office:office" xmlns:oel="http://schemas.microsoft.com/office/2019/extlst" xmlns:r="http://schemas.openxmlformats.org/officeDocument/2006/relationships" xmlns:m="http://schemas.openxmlformats.org/officeDocument/2006/math" xmlns:v="urn:schemas-microsoft-com:vml" xmlns:wp14="http://schemas.microsoft.com/office/word/2010/wordprocessingDrawing" xmlns:wp="http://schemas.openxmlformats.org/drawingml/2006/wordprocessingDrawing" xmlns:w10="urn:schemas-microsoft-com:office:word" xmlns:w="http://schemas.openxmlformats.org/wordprocessingml/2006/main" xmlns:w14="http://schemas.microsoft.com/office/word/2010/wordml" xmlns:w15="http://schemas.microsoft.com/office/word/2012/wordml" xmlns:w16cex="http://schemas.microsoft.com/office/word/2018/wordml/cex" xmlns:w16cid="http://schemas.microsoft.com/office/word/2016/wordml/cid" xmlns:w16="http://schemas.microsoft.com/office/word/2018/wordml" xmlns:w16du="http://schemas.microsoft.com/office/word/2023/wordml/word16du" xmlns:w16sdtdh="http://schemas.microsoft.com/office/word/2020/wordml/sdtdatahash" xmlns:w16sdtfl="http://schemas.microsoft.com/office/word/2024/wordml/sdtformatlock" xmlns:w16se="http://schemas.microsoft.com/office/word/2015/wordml/symex" xmlns:wpg="http://schemas.microsoft.com/office/word/2010/wordprocessingGroup" xmlns:wpi="http://schemas.microsoft.com/office/word/2010/wordprocessingInk" xmlns:wne="http://schemas.microsoft.com/office/word/2006/wordml" xmlns:wps="http://schemas.microsoft.com/office/word/2010/wordprocessingShape" mc:Ignorable="w14 w15 w16se w16cid w16 w16cex w16sdtdh w16sdtfl w16du wp14">
-  <w16cid:commentId w16cid:paraId="57F05521" w16cid:durableId="50F4DB2C"/>
-  <w16cid:commentId w16cid:paraId="2D64A88B" w16cid:durableId="34948EC3"/>
-</w16cid:commentsIds>
 </file>
 
 <file path=word/endnotes.xml><?xml version="1.0" encoding="utf-8"?>
@@ -10744,6 +11338,7 @@
         <w:text/>
       </w:sdtPr>
       <w:sdtContent>
+        <w:proofErr w:type="spellStart"/>
         <w:r>
           <w:rPr>
             <w:b/>
@@ -10752,7 +11347,18 @@
             <w:iCs/>
             <w:color w:val="595959" w:themeColor="text1" w:themeTint="A6"/>
           </w:rPr>
-          <w:t>NemoSim Simulator Tool</w:t>
+          <w:t>NemoSim</w:t>
+        </w:r>
+        <w:proofErr w:type="spellEnd"/>
+        <w:r>
+          <w:rPr>
+            <w:b/>
+            <w:bCs/>
+            <w:i/>
+            <w:iCs/>
+            <w:color w:val="595959" w:themeColor="text1" w:themeTint="A6"/>
+          </w:rPr>
+          <w:t xml:space="preserve"> Simulator Tool</w:t>
         </w:r>
       </w:sdtContent>
     </w:sdt>
@@ -10999,6 +11605,7 @@
         <w:text/>
       </w:sdtPr>
       <w:sdtContent>
+        <w:proofErr w:type="spellStart"/>
         <w:r>
           <w:rPr>
             <w:b/>
@@ -11007,7 +11614,18 @@
             <w:iCs/>
             <w:color w:val="595959" w:themeColor="text1" w:themeTint="A6"/>
           </w:rPr>
-          <w:t>NemoSim Simulator Tool</w:t>
+          <w:t>NemoSim</w:t>
+        </w:r>
+        <w:proofErr w:type="spellEnd"/>
+        <w:r>
+          <w:rPr>
+            <w:b/>
+            <w:bCs/>
+            <w:i/>
+            <w:iCs/>
+            <w:color w:val="595959" w:themeColor="text1" w:themeTint="A6"/>
+          </w:rPr>
+          <w:t xml:space="preserve"> Simulator Tool</w:t>
         </w:r>
       </w:sdtContent>
     </w:sdt>
@@ -11304,36 +11922,36 @@
       </w:rPr>
       <w:tab/>
     </w:r>
-    <w:bookmarkStart w:id="42" w:name="_Toc85124512"/>
-    <w:bookmarkStart w:id="43" w:name="_Toc88293874"/>
-    <w:bookmarkStart w:id="44" w:name="_Toc88294524"/>
-    <w:bookmarkStart w:id="45" w:name="_Toc88294859"/>
-    <w:bookmarkStart w:id="46" w:name="_Toc88300047"/>
-    <w:bookmarkStart w:id="47" w:name="_Toc88302280"/>
-    <w:bookmarkStart w:id="48" w:name="_Toc92440497"/>
-    <w:bookmarkStart w:id="49" w:name="_Toc103329034"/>
-    <w:bookmarkStart w:id="50" w:name="_Toc103329089"/>
-    <w:bookmarkStart w:id="51" w:name="_Toc104537976"/>
-    <w:bookmarkStart w:id="52" w:name="_Toc104538099"/>
-    <w:bookmarkStart w:id="53" w:name="_Toc104618400"/>
-    <w:bookmarkStart w:id="54" w:name="_Toc104889206"/>
-    <w:bookmarkStart w:id="55" w:name="_Toc104890186"/>
-    <w:bookmarkStart w:id="56" w:name="_Toc104890210"/>
-    <w:bookmarkEnd w:id="42"/>
-    <w:bookmarkEnd w:id="43"/>
-    <w:bookmarkEnd w:id="44"/>
-    <w:bookmarkEnd w:id="45"/>
-    <w:bookmarkEnd w:id="46"/>
-    <w:bookmarkEnd w:id="47"/>
-    <w:bookmarkEnd w:id="48"/>
-    <w:bookmarkEnd w:id="49"/>
-    <w:bookmarkEnd w:id="50"/>
-    <w:bookmarkEnd w:id="51"/>
-    <w:bookmarkEnd w:id="52"/>
-    <w:bookmarkEnd w:id="53"/>
-    <w:bookmarkEnd w:id="54"/>
-    <w:bookmarkEnd w:id="55"/>
-    <w:bookmarkEnd w:id="56"/>
+    <w:bookmarkStart w:id="10" w:name="_Toc85124512"/>
+    <w:bookmarkStart w:id="11" w:name="_Toc88293874"/>
+    <w:bookmarkStart w:id="12" w:name="_Toc88294524"/>
+    <w:bookmarkStart w:id="13" w:name="_Toc88294859"/>
+    <w:bookmarkStart w:id="14" w:name="_Toc88300047"/>
+    <w:bookmarkStart w:id="15" w:name="_Toc88302280"/>
+    <w:bookmarkStart w:id="16" w:name="_Toc92440497"/>
+    <w:bookmarkStart w:id="17" w:name="_Toc103329034"/>
+    <w:bookmarkStart w:id="18" w:name="_Toc103329089"/>
+    <w:bookmarkStart w:id="19" w:name="_Toc104537976"/>
+    <w:bookmarkStart w:id="20" w:name="_Toc104538099"/>
+    <w:bookmarkStart w:id="21" w:name="_Toc104618400"/>
+    <w:bookmarkStart w:id="22" w:name="_Toc104889206"/>
+    <w:bookmarkStart w:id="23" w:name="_Toc104890186"/>
+    <w:bookmarkStart w:id="24" w:name="_Toc104890210"/>
+    <w:bookmarkEnd w:id="10"/>
+    <w:bookmarkEnd w:id="11"/>
+    <w:bookmarkEnd w:id="12"/>
+    <w:bookmarkEnd w:id="13"/>
+    <w:bookmarkEnd w:id="14"/>
+    <w:bookmarkEnd w:id="15"/>
+    <w:bookmarkEnd w:id="16"/>
+    <w:bookmarkEnd w:id="17"/>
+    <w:bookmarkEnd w:id="18"/>
+    <w:bookmarkEnd w:id="19"/>
+    <w:bookmarkEnd w:id="20"/>
+    <w:bookmarkEnd w:id="21"/>
+    <w:bookmarkEnd w:id="22"/>
+    <w:bookmarkEnd w:id="23"/>
+    <w:bookmarkEnd w:id="24"/>
     <w:sdt>
       <w:sdtPr>
         <w:rPr>
@@ -11388,6 +12006,7 @@
         <w:text/>
       </w:sdtPr>
       <w:sdtContent>
+        <w:proofErr w:type="spellStart"/>
         <w:r>
           <w:rPr>
             <w:b/>
@@ -11396,7 +12015,18 @@
             <w:iCs/>
             <w:color w:val="595959" w:themeColor="text1" w:themeTint="A6"/>
           </w:rPr>
-          <w:t>NemoSim Simulator Tool</w:t>
+          <w:t>NemoSim</w:t>
+        </w:r>
+        <w:proofErr w:type="spellEnd"/>
+        <w:r>
+          <w:rPr>
+            <w:b/>
+            <w:bCs/>
+            <w:i/>
+            <w:iCs/>
+            <w:color w:val="595959" w:themeColor="text1" w:themeTint="A6"/>
+          </w:rPr>
+          <w:t xml:space="preserve"> Simulator Tool</w:t>
         </w:r>
       </w:sdtContent>
     </w:sdt>
@@ -17938,20 +18568,6 @@
   </w:num>
   <w:numIdMacAtCleanup w:val="9"/>
 </w:numbering>
-</file>
-
-<file path=word/people.xml><?xml version="1.0" encoding="utf-8"?>
-<w15:people xmlns:wpc="http://schemas.microsoft.com/office/word/2010/wordprocessingCanvas" xmlns:cx="http://schemas.microsoft.com/office/drawing/2014/chartex" xmlns:cx1="http://schemas.microsoft.com/office/drawing/2015/9/8/chartex" xmlns:cx2="http://schemas.microsoft.com/office/drawing/2015/10/21/chartex" xmlns:cx3="http://schemas.microsoft.com/office/drawing/2016/5/9/chartex" xmlns:cx4="http://schemas.microsoft.com/office/drawing/2016/5/10/chartex" xmlns:cx5="http://schemas.microsoft.com/office/drawing/2016/5/11/chartex" xmlns:cx6="http://schemas.microsoft.com/office/drawing/2016/5/12/chartex" xmlns:cx7="http://schemas.microsoft.com/office/drawing/2016/5/13/chartex" xmlns:cx8="http://schemas.microsoft.com/office/drawing/2016/5/14/chartex" xmlns:mc="http://schemas.openxmlformats.org/markup-compatibility/2006" xmlns:aink="http://schemas.microsoft.com/office/drawing/2016/ink" xmlns:am3d="http://schemas.microsoft.com/office/drawing/2017/model3d" xmlns:o="urn:schemas-microsoft-com:office:office" xmlns:oel="http://schemas.microsoft.com/office/2019/extlst" xmlns:r="http://schemas.openxmlformats.org/officeDocument/2006/relationships" xmlns:m="http://schemas.openxmlformats.org/officeDocument/2006/math" xmlns:v="urn:schemas-microsoft-com:vml" xmlns:wp14="http://schemas.microsoft.com/office/word/2010/wordprocessingDrawing" xmlns:wp="http://schemas.openxmlformats.org/drawingml/2006/wordprocessingDrawing" xmlns:w10="urn:schemas-microsoft-com:office:word" xmlns:w="http://schemas.openxmlformats.org/wordprocessingml/2006/main" xmlns:w14="http://schemas.microsoft.com/office/word/2010/wordml" xmlns:w15="http://schemas.microsoft.com/office/word/2012/wordml" xmlns:w16cex="http://schemas.microsoft.com/office/word/2018/wordml/cex" xmlns:w16cid="http://schemas.microsoft.com/office/word/2016/wordml/cid" xmlns:w16="http://schemas.microsoft.com/office/word/2018/wordml" xmlns:w16du="http://schemas.microsoft.com/office/word/2023/wordml/word16du" xmlns:w16sdtdh="http://schemas.microsoft.com/office/word/2020/wordml/sdtdatahash" xmlns:w16sdtfl="http://schemas.microsoft.com/office/word/2024/wordml/sdtformatlock" xmlns:w16se="http://schemas.microsoft.com/office/word/2015/wordml/symex" xmlns:wpg="http://schemas.microsoft.com/office/word/2010/wordprocessingGroup" xmlns:wpi="http://schemas.microsoft.com/office/word/2010/wordprocessingInk" xmlns:wne="http://schemas.microsoft.com/office/word/2006/wordml" xmlns:wps="http://schemas.microsoft.com/office/word/2010/wordprocessingShape" mc:Ignorable="w14 w15 w16se w16cid w16 w16cex w16sdtdh w16sdtfl w16du wp14">
-  <w15:person w15:author="Ibrahem Saed Ahmd">
-    <w15:presenceInfo w15:providerId="AD" w15:userId="S::Ibrahem.SaedAhmd@ceva-dsp.com::dff5298e-d4d1-4404-a660-754b50d2dfd7"/>
-  </w15:person>
-  <w15:person w15:author="Yoel Strimling">
-    <w15:presenceInfo w15:providerId="AD" w15:userId="S::Yoel.Strimling@ceva-dsp.com::17fa7865-bc33-430f-ba65-ce7bc03fd936"/>
-  </w15:person>
-  <w15:person w15:author="Marika Klubakov">
-    <w15:presenceInfo w15:providerId="AD" w15:userId="S::Marika.Klubakov@ceva-dsp.com::743110a2-cb0f-4823-9b44-0057876f1310"/>
-  </w15:person>
-</w15:people>
 </file>
 
 <file path=word/styles.xml><?xml version="1.0" encoding="utf-8"?>
@@ -34080,7 +34696,7 @@
     <w:sig w:usb0="20000287" w:usb1="00000003" w:usb2="00000000" w:usb3="00000000" w:csb0="0000019F" w:csb1="00000000"/>
   </w:font>
   <w:font w:name="Arial Bold">
-    <w:panose1 w:val="00000000000000000000"/>
+    <w:panose1 w:val="020B0704020202020204"/>
     <w:charset w:val="00"/>
     <w:family w:val="roman"/>
     <w:notTrueType/>
@@ -34119,6 +34735,7 @@
     <w:rsid w:val="00160B42"/>
     <w:rsid w:val="00164617"/>
     <w:rsid w:val="00165BD1"/>
+    <w:rsid w:val="001907DB"/>
     <w:rsid w:val="00196251"/>
     <w:rsid w:val="001B008E"/>
     <w:rsid w:val="001D7235"/>
@@ -34169,6 +34786,7 @@
     <w:rsid w:val="00E33ACB"/>
     <w:rsid w:val="00E70EC3"/>
     <w:rsid w:val="00F0518F"/>
+    <w:rsid w:val="00F436C2"/>
     <w:rsid w:val="00F974C6"/>
     <w:rsid w:val="00FB6CA1"/>
     <w:rsid w:val="00FC4C23"/>
@@ -34886,6 +35504,10 @@
 </file>
 
 <file path=customXml/item1.xml><?xml version="1.0" encoding="utf-8"?>
+<b:Sources xmlns:b="http://schemas.openxmlformats.org/officeDocument/2006/bibliography" xmlns="http://schemas.openxmlformats.org/officeDocument/2006/bibliography" SelectedStyle="\APASixthEditionOfficeOnline.xsl" StyleName="APA" Version="6"/>
+</file>
+
+<file path=customXml/item2.xml><?xml version="1.0" encoding="utf-8"?>
 <?mso-contentType ?>
 <FormTemplates xmlns="http://schemas.microsoft.com/sharepoint/v3/contenttype/forms">
   <Display>DocumentLibraryForm</Display>
@@ -34894,11 +35516,78 @@
 </FormTemplates>
 </file>
 
-<file path=customXml/item2.xml><?xml version="1.0" encoding="utf-8"?>
-<b:Sources xmlns:b="http://schemas.openxmlformats.org/officeDocument/2006/bibliography" xmlns="http://schemas.openxmlformats.org/officeDocument/2006/bibliography" SelectedStyle="\APASixthEditionOfficeOnline.xsl" StyleName="APA" Version="6"/>
+<file path=customXml/item3.xml><?xml version="1.0" encoding="utf-8"?>
+<p:properties xmlns:p="http://schemas.microsoft.com/office/2006/metadata/properties" xmlns:xsi="http://www.w3.org/2001/XMLSchema-instance" xmlns:pc="http://schemas.microsoft.com/office/infopath/2007/PartnerControls">
+  <documentManagement>
+    <_dlc_DocId xmlns="203917d0-9ccf-4c6d-9503-30d120a22355">CEUQU22356HC-1495551298-15740</_dlc_DocId>
+    <_dlc_DocIdUrl xmlns="203917d0-9ccf-4c6d-9503-30d120a22355">
+      <Url>https://cevadsp.sharepoint.com/CSG/Archive/_layouts/15/DocIdRedir.aspx?ID=CEUQU22356HC-1495551298-15740</Url>
+      <Description>CEUQU22356HC-1495551298-15740</Description>
+    </_dlc_DocIdUrl>
+    <Approved_x0020_by xmlns="e81930fc-91f1-4612-be5e-a5541a895c7f">
+      <UserInfo>
+        <DisplayName/>
+        <AccountId xsi:nil="true"/>
+        <AccountType/>
+      </UserInfo>
+    </Approved_x0020_by>
+    <Approvers_x0020_Role xmlns="e81930fc-91f1-4612-be5e-a5541a895c7f" xsi:nil="true"/>
+    <Rev xmlns="e81930fc-91f1-4612-be5e-a5541a895c7f" xsi:nil="true"/>
+  </documentManagement>
+</p:properties>
 </file>
 
-<file path=customXml/item3.xml><?xml version="1.0" encoding="utf-8"?>
+<file path=customXml/item4.xml><?xml version="1.0" encoding="utf-8"?>
+<?mso-contentType ?>
+<spe:Receivers xmlns:spe="http://schemas.microsoft.com/sharepoint/events">
+  <Receiver>
+    <Name>Document ID Generator</Name>
+    <Synchronization>Synchronous</Synchronization>
+    <Type>10001</Type>
+    <SequenceNumber>1000</SequenceNumber>
+    <Url/>
+    <Assembly>Microsoft.Office.DocumentManagement, Version=16.0.0.0, Culture=neutral, PublicKeyToken=71e9bce111e9429c</Assembly>
+    <Class>Microsoft.Office.DocumentManagement.Internal.DocIdHandler</Class>
+    <Data/>
+    <Filter/>
+  </Receiver>
+  <Receiver>
+    <Name>Document ID Generator</Name>
+    <Synchronization>Synchronous</Synchronization>
+    <Type>10002</Type>
+    <SequenceNumber>1001</SequenceNumber>
+    <Url/>
+    <Assembly>Microsoft.Office.DocumentManagement, Version=16.0.0.0, Culture=neutral, PublicKeyToken=71e9bce111e9429c</Assembly>
+    <Class>Microsoft.Office.DocumentManagement.Internal.DocIdHandler</Class>
+    <Data/>
+    <Filter/>
+  </Receiver>
+  <Receiver>
+    <Name>Document ID Generator</Name>
+    <Synchronization>Synchronous</Synchronization>
+    <Type>10004</Type>
+    <SequenceNumber>1002</SequenceNumber>
+    <Url/>
+    <Assembly>Microsoft.Office.DocumentManagement, Version=16.0.0.0, Culture=neutral, PublicKeyToken=71e9bce111e9429c</Assembly>
+    <Class>Microsoft.Office.DocumentManagement.Internal.DocIdHandler</Class>
+    <Data/>
+    <Filter/>
+  </Receiver>
+  <Receiver>
+    <Name>Document ID Generator</Name>
+    <Synchronization>Synchronous</Synchronization>
+    <Type>10006</Type>
+    <SequenceNumber>1003</SequenceNumber>
+    <Url/>
+    <Assembly>Microsoft.Office.DocumentManagement, Version=16.0.0.0, Culture=neutral, PublicKeyToken=71e9bce111e9429c</Assembly>
+    <Class>Microsoft.Office.DocumentManagement.Internal.DocIdHandler</Class>
+    <Data/>
+    <Filter/>
+  </Receiver>
+</spe:Receivers>
+</file>
+
+<file path=customXml/item5.xml><?xml version="1.0" encoding="utf-8"?>
 <ct:contentTypeSchema xmlns:ct="http://schemas.microsoft.com/office/2006/metadata/contentType" xmlns:ma="http://schemas.microsoft.com/office/2006/metadata/properties/metaAttributes" ct:_="" ma:_="" ma:contentTypeName="Document" ma:contentTypeID="0x0101001F29124F5F26E840A0A01F7D611E0DC3" ma:contentTypeVersion="953" ma:contentTypeDescription="Create a new document." ma:contentTypeScope="" ma:versionID="817164110f28876c460b3e998df128f8">
   <xsd:schema xmlns:xsd="http://www.w3.org/2001/XMLSchema" xmlns:xs="http://www.w3.org/2001/XMLSchema" xmlns:p="http://schemas.microsoft.com/office/2006/metadata/properties" xmlns:ns2="e81930fc-91f1-4612-be5e-a5541a895c7f" xmlns:ns3="203917d0-9ccf-4c6d-9503-30d120a22355" targetNamespace="http://schemas.microsoft.com/office/2006/metadata/properties" ma:root="true" ma:fieldsID="bca9c8364aab5b014f13765ff4fb3748" ns2:_="" ns3:_="">
     <xsd:import namespace="e81930fc-91f1-4612-be5e-a5541a895c7f"/>
@@ -35126,78 +35815,15 @@
 </ct:contentTypeSchema>
 </file>
 
-<file path=customXml/item4.xml><?xml version="1.0" encoding="utf-8"?>
-<?mso-contentType ?>
-<spe:Receivers xmlns:spe="http://schemas.microsoft.com/sharepoint/events">
-  <Receiver>
-    <Name>Document ID Generator</Name>
-    <Synchronization>Synchronous</Synchronization>
-    <Type>10001</Type>
-    <SequenceNumber>1000</SequenceNumber>
-    <Url/>
-    <Assembly>Microsoft.Office.DocumentManagement, Version=16.0.0.0, Culture=neutral, PublicKeyToken=71e9bce111e9429c</Assembly>
-    <Class>Microsoft.Office.DocumentManagement.Internal.DocIdHandler</Class>
-    <Data/>
-    <Filter/>
-  </Receiver>
-  <Receiver>
-    <Name>Document ID Generator</Name>
-    <Synchronization>Synchronous</Synchronization>
-    <Type>10002</Type>
-    <SequenceNumber>1001</SequenceNumber>
-    <Url/>
-    <Assembly>Microsoft.Office.DocumentManagement, Version=16.0.0.0, Culture=neutral, PublicKeyToken=71e9bce111e9429c</Assembly>
-    <Class>Microsoft.Office.DocumentManagement.Internal.DocIdHandler</Class>
-    <Data/>
-    <Filter/>
-  </Receiver>
-  <Receiver>
-    <Name>Document ID Generator</Name>
-    <Synchronization>Synchronous</Synchronization>
-    <Type>10004</Type>
-    <SequenceNumber>1002</SequenceNumber>
-    <Url/>
-    <Assembly>Microsoft.Office.DocumentManagement, Version=16.0.0.0, Culture=neutral, PublicKeyToken=71e9bce111e9429c</Assembly>
-    <Class>Microsoft.Office.DocumentManagement.Internal.DocIdHandler</Class>
-    <Data/>
-    <Filter/>
-  </Receiver>
-  <Receiver>
-    <Name>Document ID Generator</Name>
-    <Synchronization>Synchronous</Synchronization>
-    <Type>10006</Type>
-    <SequenceNumber>1003</SequenceNumber>
-    <Url/>
-    <Assembly>Microsoft.Office.DocumentManagement, Version=16.0.0.0, Culture=neutral, PublicKeyToken=71e9bce111e9429c</Assembly>
-    <Class>Microsoft.Office.DocumentManagement.Internal.DocIdHandler</Class>
-    <Data/>
-    <Filter/>
-  </Receiver>
-</spe:Receivers>
+<file path=customXml/itemProps1.xml><?xml version="1.0" encoding="utf-8"?>
+<ds:datastoreItem xmlns:ds="http://schemas.openxmlformats.org/officeDocument/2006/customXml" ds:itemID="{55F5896F-591C-4D68-80CB-3B9A27801AB0}">
+  <ds:schemaRefs>
+    <ds:schemaRef ds:uri="http://schemas.openxmlformats.org/officeDocument/2006/bibliography"/>
+  </ds:schemaRefs>
+</ds:datastoreItem>
 </file>
 
-<file path=customXml/item5.xml><?xml version="1.0" encoding="utf-8"?>
-<p:properties xmlns:p="http://schemas.microsoft.com/office/2006/metadata/properties" xmlns:xsi="http://www.w3.org/2001/XMLSchema-instance" xmlns:pc="http://schemas.microsoft.com/office/infopath/2007/PartnerControls">
-  <documentManagement>
-    <_dlc_DocId xmlns="203917d0-9ccf-4c6d-9503-30d120a22355">CEUQU22356HC-1495551298-15740</_dlc_DocId>
-    <_dlc_DocIdUrl xmlns="203917d0-9ccf-4c6d-9503-30d120a22355">
-      <Url>https://cevadsp.sharepoint.com/CSG/Archive/_layouts/15/DocIdRedir.aspx?ID=CEUQU22356HC-1495551298-15740</Url>
-      <Description>CEUQU22356HC-1495551298-15740</Description>
-    </_dlc_DocIdUrl>
-    <Approved_x0020_by xmlns="e81930fc-91f1-4612-be5e-a5541a895c7f">
-      <UserInfo>
-        <DisplayName/>
-        <AccountId xsi:nil="true"/>
-        <AccountType/>
-      </UserInfo>
-    </Approved_x0020_by>
-    <Approvers_x0020_Role xmlns="e81930fc-91f1-4612-be5e-a5541a895c7f" xsi:nil="true"/>
-    <Rev xmlns="e81930fc-91f1-4612-be5e-a5541a895c7f" xsi:nil="true"/>
-  </documentManagement>
-</p:properties>
-</file>
-
-<file path=customXml/itemProps1.xml><?xml version="1.0" encoding="utf-8"?>
+<file path=customXml/itemProps2.xml><?xml version="1.0" encoding="utf-8"?>
 <ds:datastoreItem xmlns:ds="http://schemas.openxmlformats.org/officeDocument/2006/customXml" ds:itemID="{534F484E-36EE-42B8-BD0D-4E4546C52B68}">
   <ds:schemaRefs>
     <ds:schemaRef ds:uri="http://schemas.microsoft.com/sharepoint/v3/contenttype/forms"/>
@@ -35205,15 +35831,26 @@
 </ds:datastoreItem>
 </file>
 
-<file path=customXml/itemProps2.xml><?xml version="1.0" encoding="utf-8"?>
-<ds:datastoreItem xmlns:ds="http://schemas.openxmlformats.org/officeDocument/2006/customXml" ds:itemID="{55F5896F-591C-4D68-80CB-3B9A27801AB0}">
+<file path=customXml/itemProps3.xml><?xml version="1.0" encoding="utf-8"?>
+<ds:datastoreItem xmlns:ds="http://schemas.openxmlformats.org/officeDocument/2006/customXml" ds:itemID="{7BD75B41-8D7A-4F42-808C-B7FCDF86D9E6}">
   <ds:schemaRefs>
-    <ds:schemaRef ds:uri="http://schemas.openxmlformats.org/officeDocument/2006/bibliography"/>
+    <ds:schemaRef ds:uri="http://schemas.microsoft.com/office/2006/metadata/properties"/>
+    <ds:schemaRef ds:uri="http://schemas.microsoft.com/office/infopath/2007/PartnerControls"/>
+    <ds:schemaRef ds:uri="203917d0-9ccf-4c6d-9503-30d120a22355"/>
+    <ds:schemaRef ds:uri="e81930fc-91f1-4612-be5e-a5541a895c7f"/>
   </ds:schemaRefs>
 </ds:datastoreItem>
 </file>
 
-<file path=customXml/itemProps3.xml><?xml version="1.0" encoding="utf-8"?>
+<file path=customXml/itemProps4.xml><?xml version="1.0" encoding="utf-8"?>
+<ds:datastoreItem xmlns:ds="http://schemas.openxmlformats.org/officeDocument/2006/customXml" ds:itemID="{FFA75ABD-0E03-49C7-BFF1-A5A9BE8DF69A}">
+  <ds:schemaRefs>
+    <ds:schemaRef ds:uri="http://schemas.microsoft.com/sharepoint/events"/>
+  </ds:schemaRefs>
+</ds:datastoreItem>
+</file>
+
+<file path=customXml/itemProps5.xml><?xml version="1.0" encoding="utf-8"?>
 <ds:datastoreItem xmlns:ds="http://schemas.openxmlformats.org/officeDocument/2006/customXml" ds:itemID="{244B4E0A-D801-4919-A61A-BDB58D55F482}">
   <ds:schemaRefs>
     <ds:schemaRef ds:uri="http://schemas.microsoft.com/office/2006/metadata/contentType"/>
@@ -35232,25 +35869,6 @@
 </ds:datastoreItem>
 </file>
 
-<file path=customXml/itemProps4.xml><?xml version="1.0" encoding="utf-8"?>
-<ds:datastoreItem xmlns:ds="http://schemas.openxmlformats.org/officeDocument/2006/customXml" ds:itemID="{FFA75ABD-0E03-49C7-BFF1-A5A9BE8DF69A}">
-  <ds:schemaRefs>
-    <ds:schemaRef ds:uri="http://schemas.microsoft.com/sharepoint/events"/>
-  </ds:schemaRefs>
-</ds:datastoreItem>
-</file>
-
-<file path=customXml/itemProps5.xml><?xml version="1.0" encoding="utf-8"?>
-<ds:datastoreItem xmlns:ds="http://schemas.openxmlformats.org/officeDocument/2006/customXml" ds:itemID="{7BD75B41-8D7A-4F42-808C-B7FCDF86D9E6}">
-  <ds:schemaRefs>
-    <ds:schemaRef ds:uri="http://schemas.microsoft.com/office/2006/metadata/properties"/>
-    <ds:schemaRef ds:uri="http://schemas.microsoft.com/office/infopath/2007/PartnerControls"/>
-    <ds:schemaRef ds:uri="203917d0-9ccf-4c6d-9503-30d120a22355"/>
-    <ds:schemaRef ds:uri="e81930fc-91f1-4612-be5e-a5541a895c7f"/>
-  </ds:schemaRefs>
-</ds:datastoreItem>
-</file>
-
 <file path=docMetadata/LabelInfo.xml><?xml version="1.0" encoding="utf-8"?>
 <clbl:labelList xmlns:clbl="http://schemas.microsoft.com/office/2020/mipLabelMetadata">
   <clbl:label id="{02f96adb-c1ff-4245-afbf-e8427616047b}" enabled="0" method="" siteId="{02f96adb-c1ff-4245-afbf-e8427616047b}" removed="1"/>

</xml_diff>